<commit_message>
Separate derivatives table, template fixes
</commit_message>
<xml_diff>
--- a/template.docx
+++ b/template.docx
@@ -1,10 +1,10 @@
 
 <file path=word/document.xml><?xml version="1.0" encoding="utf-8"?>
-<w:document xmlns:wpc="http://schemas.microsoft.com/office/word/2010/wordprocessingCanvas" xmlns:cx="http://schemas.microsoft.com/office/drawing/2014/chartex" xmlns:cx1="http://schemas.microsoft.com/office/drawing/2015/9/8/chartex" xmlns:cx2="http://schemas.microsoft.com/office/drawing/2015/10/21/chartex" xmlns:cx3="http://schemas.microsoft.com/office/drawing/2016/5/9/chartex" xmlns:cx4="http://schemas.microsoft.com/office/drawing/2016/5/10/chartex" xmlns:cx5="http://schemas.microsoft.com/office/drawing/2016/5/11/chartex" xmlns:cx6="http://schemas.microsoft.com/office/drawing/2016/5/12/chartex" xmlns:cx7="http://schemas.microsoft.com/office/drawing/2016/5/13/chartex" xmlns:cx8="http://schemas.microsoft.com/office/drawing/2016/5/14/chartex" xmlns:mc="http://schemas.openxmlformats.org/markup-compatibility/2006" xmlns:aink="http://schemas.microsoft.com/office/drawing/2016/ink" xmlns:am3d="http://schemas.microsoft.com/office/drawing/2017/model3d" xmlns:o="urn:schemas-microsoft-com:office:office" xmlns:r="http://schemas.openxmlformats.org/officeDocument/2006/relationships" xmlns:m="http://schemas.openxmlformats.org/officeDocument/2006/math" xmlns:v="urn:schemas-microsoft-com:vml" xmlns:wp14="http://schemas.microsoft.com/office/word/2010/wordprocessingDrawing" xmlns:wp="http://schemas.openxmlformats.org/drawingml/2006/wordprocessingDrawing" xmlns:w10="urn:schemas-microsoft-com:office:word" xmlns:w="http://schemas.openxmlformats.org/wordprocessingml/2006/main" xmlns:w14="http://schemas.microsoft.com/office/word/2010/wordml" xmlns:w15="http://schemas.microsoft.com/office/word/2012/wordml" xmlns:w16cex="http://schemas.microsoft.com/office/word/2018/wordml/cex" xmlns:w16cid="http://schemas.microsoft.com/office/word/2016/wordml/cid" xmlns:w16="http://schemas.microsoft.com/office/word/2018/wordml" xmlns:w16se="http://schemas.microsoft.com/office/word/2015/wordml/symex" xmlns:wpg="http://schemas.microsoft.com/office/word/2010/wordprocessingGroup" xmlns:wpi="http://schemas.microsoft.com/office/word/2010/wordprocessingInk" xmlns:wne="http://schemas.microsoft.com/office/word/2006/wordml" xmlns:wps="http://schemas.microsoft.com/office/word/2010/wordprocessingShape" mc:Ignorable="w14 w15 w16se w16cid w16 w16cex wp14">
+<w:document xmlns:wpc="http://schemas.microsoft.com/office/word/2010/wordprocessingCanvas" xmlns:cx="http://schemas.microsoft.com/office/drawing/2014/chartex" xmlns:mc="http://schemas.openxmlformats.org/markup-compatibility/2006" xmlns:o="urn:schemas-microsoft-com:office:office" xmlns:r="http://schemas.openxmlformats.org/officeDocument/2006/relationships" xmlns:m="http://schemas.openxmlformats.org/officeDocument/2006/math" xmlns:v="urn:schemas-microsoft-com:vml" xmlns:wp14="http://schemas.microsoft.com/office/word/2010/wordprocessingDrawing" xmlns:wp="http://schemas.openxmlformats.org/drawingml/2006/wordprocessingDrawing" xmlns:w10="urn:schemas-microsoft-com:office:word" xmlns:w="http://schemas.openxmlformats.org/wordprocessingml/2006/main" xmlns:w14="http://schemas.microsoft.com/office/word/2010/wordml" xmlns:w15="http://schemas.microsoft.com/office/word/2012/wordml" xmlns:w16se="http://schemas.microsoft.com/office/word/2015/wordml/symex" xmlns:wpg="http://schemas.microsoft.com/office/word/2010/wordprocessingGroup" xmlns:wpi="http://schemas.microsoft.com/office/word/2010/wordprocessingInk" xmlns:wne="http://schemas.microsoft.com/office/word/2006/wordml" xmlns:wps="http://schemas.microsoft.com/office/word/2010/wordprocessingShape" mc:Ignorable="w14 w15 w16se wp14">
   <w:body>
     <w:p>
       <w:pPr>
-        <w:pStyle w:val="1"/>
+        <w:pStyle w:val="Heading1"/>
         <w:jc w:val="center"/>
         <w:rPr>
           <w:b/>
@@ -31,7 +31,7 @@
     </w:p>
     <w:p>
       <w:pPr>
-        <w:pStyle w:val="1"/>
+        <w:pStyle w:val="Heading1"/>
         <w:pBdr>
           <w:bottom w:val="single" w:sz="4" w:space="1" w:color="auto"/>
         </w:pBdr>
@@ -88,7 +88,7 @@
     <w:p/>
     <w:p>
       <w:pPr>
-        <w:pStyle w:val="2"/>
+        <w:pStyle w:val="Heading2"/>
         <w:numPr>
           <w:ilvl w:val="0"/>
           <w:numId w:val="1"/>
@@ -211,7 +211,7 @@
     </w:p>
     <w:p>
       <w:pPr>
-        <w:pStyle w:val="af"/>
+        <w:pStyle w:val="ListParagraph"/>
         <w:numPr>
           <w:ilvl w:val="0"/>
           <w:numId w:val="4"/>
@@ -264,7 +264,7 @@
     </w:p>
     <w:p>
       <w:pPr>
-        <w:pStyle w:val="af"/>
+        <w:pStyle w:val="ListParagraph"/>
         <w:numPr>
           <w:ilvl w:val="0"/>
           <w:numId w:val="4"/>
@@ -280,7 +280,22 @@
           <w:sz w:val="24"/>
           <w:szCs w:val="24"/>
         </w:rPr>
-        <w:t xml:space="preserve">доход/убыток от реализации ценных бумаг определялся по принципу первый вошел - первый вышел (ФИФО). </w:t>
+        <w:t>доход/убыток от реализации ценных бумаг определялся по принципу первый вошел - первый вышел (</w:t>
+      </w:r>
+      <w:r>
+        <w:rPr>
+          <w:sz w:val="24"/>
+          <w:szCs w:val="24"/>
+          <w:lang w:val="en-US"/>
+        </w:rPr>
+        <w:t>FIFO</w:t>
+      </w:r>
+      <w:r>
+        <w:rPr>
+          <w:sz w:val="24"/>
+          <w:szCs w:val="24"/>
+        </w:rPr>
+        <w:t xml:space="preserve">). </w:t>
       </w:r>
     </w:p>
     <w:p>
@@ -299,712 +314,60 @@
           <w:sz w:val="24"/>
           <w:szCs w:val="24"/>
         </w:rPr>
-        <w:t xml:space="preserve">Для упрощения, рассчитанные доходы от полученных дивидендов </w:t>
-      </w:r>
-      <w:r>
-        <w:rPr>
-          <w:sz w:val="24"/>
-          <w:szCs w:val="24"/>
-        </w:rPr>
-        <w:t>(</w:t>
-      </w:r>
-      <w:r>
-        <w:rPr>
-          <w:b/>
-          <w:bCs/>
-          <w:sz w:val="24"/>
-          <w:szCs w:val="24"/>
-          <w:u w:val="single"/>
-        </w:rPr>
-        <w:t>{{</w:t>
-      </w:r>
-      <w:r>
-        <w:rPr>
-          <w:sz w:val="24"/>
-          <w:szCs w:val="24"/>
-          <w:lang w:val="en-US"/>
-        </w:rPr>
-        <w:t>div</w:t>
-      </w:r>
-      <w:r>
-        <w:rPr>
-          <w:sz w:val="24"/>
-          <w:szCs w:val="24"/>
-        </w:rPr>
-        <w:t>_</w:t>
-      </w:r>
-      <w:r>
-        <w:rPr>
-          <w:sz w:val="24"/>
-          <w:szCs w:val="24"/>
-          <w:lang w:val="en-US"/>
-        </w:rPr>
-        <w:t>final</w:t>
-      </w:r>
-      <w:r>
-        <w:rPr>
-          <w:sz w:val="24"/>
-          <w:szCs w:val="24"/>
-        </w:rPr>
-        <w:t>_</w:t>
-      </w:r>
-      <w:r>
-        <w:rPr>
-          <w:sz w:val="24"/>
-          <w:szCs w:val="24"/>
-          <w:lang w:val="en-US"/>
-        </w:rPr>
-        <w:t>sum</w:t>
-      </w:r>
-      <w:r>
-        <w:rPr>
-          <w:b/>
-          <w:bCs/>
-          <w:sz w:val="24"/>
-          <w:szCs w:val="24"/>
-          <w:u w:val="single"/>
-        </w:rPr>
-        <w:t>}}</w:t>
-      </w:r>
-      <w:r>
-        <w:rPr>
-          <w:b/>
-          <w:sz w:val="24"/>
-          <w:szCs w:val="24"/>
-        </w:rPr>
-        <w:t xml:space="preserve"> руб.</w:t>
-      </w:r>
-      <w:r>
-        <w:rPr>
-          <w:sz w:val="24"/>
-          <w:szCs w:val="24"/>
-        </w:rPr>
-        <w:t xml:space="preserve">) и уплаченные по ним налоги в США </w:t>
-      </w:r>
-      <w:r>
-        <w:rPr>
-          <w:sz w:val="24"/>
-          <w:szCs w:val="24"/>
-        </w:rPr>
-        <w:t>(</w:t>
-      </w:r>
-      <w:r>
-        <w:rPr>
-          <w:b/>
-          <w:bCs/>
-          <w:sz w:val="24"/>
-          <w:szCs w:val="24"/>
-          <w:u w:val="single"/>
-        </w:rPr>
-        <w:t>{{</w:t>
-      </w:r>
-      <w:r>
-        <w:rPr>
-          <w:sz w:val="24"/>
-          <w:szCs w:val="24"/>
-          <w:lang w:val="en-US"/>
-        </w:rPr>
-        <w:t>div</w:t>
-      </w:r>
-      <w:r>
-        <w:rPr>
-          <w:sz w:val="24"/>
-          <w:szCs w:val="24"/>
-        </w:rPr>
-        <w:t>_</w:t>
-      </w:r>
-      <w:r>
-        <w:rPr>
-          <w:sz w:val="24"/>
-          <w:szCs w:val="24"/>
-          <w:lang w:val="en-US"/>
-        </w:rPr>
-        <w:t>tax</w:t>
-      </w:r>
-      <w:r>
-        <w:rPr>
-          <w:sz w:val="24"/>
-          <w:szCs w:val="24"/>
-        </w:rPr>
-        <w:t>_</w:t>
-      </w:r>
-      <w:r>
-        <w:rPr>
-          <w:sz w:val="24"/>
-          <w:szCs w:val="24"/>
-          <w:lang w:val="en-US"/>
-        </w:rPr>
-        <w:t>paid</w:t>
-      </w:r>
-      <w:r>
-        <w:rPr>
-          <w:sz w:val="24"/>
-          <w:szCs w:val="24"/>
-        </w:rPr>
-        <w:t>_</w:t>
-      </w:r>
-      <w:r>
-        <w:rPr>
-          <w:sz w:val="24"/>
-          <w:szCs w:val="24"/>
-          <w:lang w:val="en-US"/>
-        </w:rPr>
-        <w:t>final</w:t>
-      </w:r>
-      <w:r>
-        <w:rPr>
-          <w:sz w:val="24"/>
-          <w:szCs w:val="24"/>
-        </w:rPr>
-        <w:t>_</w:t>
-      </w:r>
-      <w:r>
-        <w:rPr>
-          <w:sz w:val="24"/>
-          <w:szCs w:val="24"/>
-          <w:lang w:val="en-US"/>
-        </w:rPr>
-        <w:t>sum</w:t>
-      </w:r>
-      <w:r>
-        <w:rPr>
-          <w:b/>
-          <w:bCs/>
-          <w:sz w:val="24"/>
-          <w:szCs w:val="24"/>
-          <w:u w:val="single"/>
-        </w:rPr>
-        <w:t>}}</w:t>
-      </w:r>
-      <w:r>
-        <w:rPr>
-          <w:b/>
-          <w:bCs/>
-          <w:sz w:val="24"/>
-          <w:szCs w:val="24"/>
-        </w:rPr>
-        <w:t xml:space="preserve"> </w:t>
-      </w:r>
-      <w:r>
-        <w:rPr>
-          <w:b/>
-          <w:sz w:val="24"/>
-          <w:szCs w:val="24"/>
-        </w:rPr>
-        <w:t>руб.</w:t>
-      </w:r>
-      <w:r>
-        <w:rPr>
-          <w:sz w:val="24"/>
-          <w:szCs w:val="24"/>
-        </w:rPr>
-        <w:t xml:space="preserve">), внесены в декларацию 3-НДФЛ одной позицией </w:t>
-      </w:r>
-      <w:r>
+        <w:t xml:space="preserve">Для упрощения, </w:t>
+      </w:r>
+      <w:r>
+        <w:rPr>
+          <w:sz w:val="24"/>
+          <w:szCs w:val="24"/>
+        </w:rPr>
+        <w:t xml:space="preserve">в декларации </w:t>
+      </w:r>
+      <w:r>
+        <w:rPr>
+          <w:sz w:val="24"/>
+          <w:szCs w:val="24"/>
+        </w:rPr>
+        <w:t xml:space="preserve">доходы </w:t>
+      </w:r>
+      <w:r>
+        <w:rPr>
+          <w:sz w:val="24"/>
+          <w:szCs w:val="24"/>
+        </w:rPr>
+        <w:t>и убытки просуммированы по категориям: дивиденды, операции с ценными бумагами, операции по производным финансовым инструментам.</w:t>
+      </w:r>
+      <w:r>
+        <w:rPr>
+          <w:sz w:val="24"/>
+          <w:szCs w:val="24"/>
+        </w:rPr>
+        <w:t xml:space="preserve"> В таблицах ниже приводится перечень соответствующих операций и расчеты на основе приложенных отчетов от брокерах.</w:t>
+      </w:r>
+    </w:p>
+    <w:p>
+      <w:pPr>
+        <w:spacing w:after="0" w:line="240" w:lineRule="auto"/>
         <w:rPr>
           <w:i/>
           <w:iCs/>
           <w:sz w:val="24"/>
           <w:szCs w:val="24"/>
         </w:rPr>
-        <w:t>«</w:t>
-      </w:r>
+      </w:pPr>
       <w:r>
         <w:rPr>
           <w:i/>
           <w:iCs/>
           <w:sz w:val="24"/>
           <w:szCs w:val="24"/>
-          <w:lang w:val="en-US"/>
-        </w:rPr>
-        <w:t>Interactive</w:t>
-      </w:r>
-      <w:r>
-        <w:rPr>
-          <w:i/>
-          <w:iCs/>
-          <w:sz w:val="24"/>
-          <w:szCs w:val="24"/>
-        </w:rPr>
-        <w:t xml:space="preserve"> </w:t>
-      </w:r>
-      <w:r>
-        <w:rPr>
-          <w:i/>
-          <w:iCs/>
-          <w:sz w:val="24"/>
-          <w:szCs w:val="24"/>
-          <w:lang w:val="en-US"/>
-        </w:rPr>
-        <w:t>Brokers</w:t>
-      </w:r>
-      <w:r>
-        <w:rPr>
-          <w:i/>
-          <w:iCs/>
-          <w:sz w:val="24"/>
-          <w:szCs w:val="24"/>
-        </w:rPr>
-        <w:t xml:space="preserve"> (дивиденды)»</w:t>
-      </w:r>
-      <w:r>
-        <w:rPr>
-          <w:i/>
-          <w:iCs/>
-          <w:sz w:val="24"/>
-          <w:szCs w:val="24"/>
-        </w:rPr>
-        <w:t xml:space="preserve"> </w:t>
-      </w:r>
-      <w:r>
-        <w:rPr>
-          <w:sz w:val="24"/>
-          <w:szCs w:val="24"/>
-        </w:rPr>
-        <w:t xml:space="preserve">(код </w:t>
-      </w:r>
-      <w:r>
-        <w:rPr>
-          <w:sz w:val="24"/>
-          <w:szCs w:val="24"/>
-        </w:rPr>
-        <w:t xml:space="preserve">дохода </w:t>
-      </w:r>
-      <w:r>
-        <w:rPr>
-          <w:sz w:val="24"/>
-          <w:szCs w:val="24"/>
-        </w:rPr>
-        <w:t>1010)</w:t>
-      </w:r>
-      <w:r>
-        <w:rPr>
-          <w:sz w:val="24"/>
-          <w:szCs w:val="24"/>
-        </w:rPr>
-        <w:t>.</w:t>
-      </w:r>
-      <w:r>
-        <w:rPr>
-          <w:i/>
-          <w:iCs/>
-          <w:sz w:val="24"/>
-          <w:szCs w:val="24"/>
-        </w:rPr>
-        <w:t xml:space="preserve"> </w:t>
-      </w:r>
-      <w:r>
-        <w:rPr>
-          <w:sz w:val="24"/>
-          <w:szCs w:val="24"/>
-        </w:rPr>
-        <w:t xml:space="preserve">То же касается дохода от продажи ценных бумаг </w:t>
-      </w:r>
-      <w:r>
-        <w:rPr>
-          <w:b/>
-          <w:bCs/>
-          <w:sz w:val="24"/>
-          <w:szCs w:val="24"/>
-        </w:rPr>
-        <w:t>(</w:t>
-      </w:r>
-      <w:r>
-        <w:rPr>
-          <w:b/>
-          <w:bCs/>
-          <w:sz w:val="24"/>
-          <w:szCs w:val="24"/>
-          <w:u w:val="single"/>
-        </w:rPr>
-        <w:t>{{</w:t>
-      </w:r>
-      <w:r>
-        <w:rPr>
-          <w:sz w:val="24"/>
-          <w:szCs w:val="24"/>
-        </w:rPr>
-        <w:t>income_rub_sum</w:t>
-      </w:r>
-      <w:r>
-        <w:rPr>
-          <w:b/>
-          <w:bCs/>
-          <w:sz w:val="24"/>
-          <w:szCs w:val="24"/>
-          <w:u w:val="single"/>
-        </w:rPr>
-        <w:t>}}</w:t>
-      </w:r>
-      <w:r>
-        <w:rPr>
-          <w:b/>
-          <w:bCs/>
-          <w:sz w:val="24"/>
-          <w:szCs w:val="24"/>
-        </w:rPr>
-        <w:t xml:space="preserve"> руб.)</w:t>
-      </w:r>
-      <w:r>
-        <w:rPr>
-          <w:sz w:val="24"/>
-          <w:szCs w:val="24"/>
-        </w:rPr>
-        <w:t xml:space="preserve"> и налогового вычета на расходы по операциям с ЦБ </w:t>
-      </w:r>
-      <w:r>
-        <w:rPr>
-          <w:b/>
-          <w:sz w:val="24"/>
-          <w:szCs w:val="24"/>
-        </w:rPr>
-        <w:t>(</w:t>
-      </w:r>
-      <w:r>
-        <w:rPr>
-          <w:b/>
-          <w:sz w:val="24"/>
-          <w:szCs w:val="24"/>
-          <w:u w:val="single"/>
-        </w:rPr>
-        <w:t>{{</w:t>
-      </w:r>
-      <w:r>
-        <w:rPr>
-          <w:bCs/>
-          <w:sz w:val="24"/>
-          <w:szCs w:val="24"/>
-        </w:rPr>
-        <w:t>fees_rub_sum</w:t>
-      </w:r>
-      <w:r>
-        <w:rPr>
-          <w:b/>
-          <w:sz w:val="24"/>
-          <w:szCs w:val="24"/>
-          <w:u w:val="single"/>
-        </w:rPr>
-        <w:t>}}</w:t>
-      </w:r>
-      <w:r>
-        <w:rPr>
-          <w:b/>
-          <w:sz w:val="24"/>
-          <w:szCs w:val="24"/>
-        </w:rPr>
-        <w:t xml:space="preserve"> руб.)</w:t>
-      </w:r>
-      <w:r>
-        <w:rPr>
-          <w:sz w:val="24"/>
-          <w:szCs w:val="24"/>
-        </w:rPr>
-        <w:t xml:space="preserve"> - </w:t>
-      </w:r>
-      <w:r>
-        <w:rPr>
-          <w:sz w:val="24"/>
-          <w:szCs w:val="24"/>
-        </w:rPr>
-        <w:t xml:space="preserve">они внесены в декларацию строкой </w:t>
-      </w:r>
-      <w:r>
-        <w:rPr>
-          <w:i/>
-          <w:iCs/>
-          <w:sz w:val="24"/>
-          <w:szCs w:val="24"/>
-        </w:rPr>
-        <w:t>«Interactive Brokers (операции с ЦБ)»</w:t>
-      </w:r>
-      <w:r>
-        <w:rPr>
-          <w:i/>
-          <w:iCs/>
-          <w:sz w:val="24"/>
-          <w:szCs w:val="24"/>
-        </w:rPr>
-        <w:t xml:space="preserve"> </w:t>
-      </w:r>
-      <w:r>
-        <w:rPr>
-          <w:sz w:val="24"/>
-          <w:szCs w:val="24"/>
-        </w:rPr>
-        <w:t>(код 1530, вычет - 201)</w:t>
-      </w:r>
-      <w:r>
-        <w:rPr>
-          <w:sz w:val="24"/>
-          <w:szCs w:val="24"/>
-        </w:rPr>
-        <w:t>.</w:t>
-      </w:r>
-      <w:r>
-        <w:rPr>
-          <w:i/>
-          <w:iCs/>
-          <w:sz w:val="24"/>
-          <w:szCs w:val="24"/>
-        </w:rPr>
-        <w:t xml:space="preserve">{% </w:t>
-      </w:r>
-      <w:r>
-        <w:rPr>
-          <w:i/>
-          <w:iCs/>
-          <w:sz w:val="24"/>
-          <w:szCs w:val="24"/>
-          <w:lang w:val="en-US"/>
-        </w:rPr>
-        <w:t>if</w:t>
-      </w:r>
-      <w:r>
-        <w:rPr>
-          <w:i/>
-          <w:iCs/>
-          <w:sz w:val="24"/>
-          <w:szCs w:val="24"/>
-        </w:rPr>
-        <w:t xml:space="preserve"> </w:t>
-      </w:r>
-      <w:r>
-        <w:rPr>
-          <w:i/>
-          <w:iCs/>
-          <w:sz w:val="24"/>
-          <w:szCs w:val="24"/>
-          <w:lang w:val="en-US"/>
-        </w:rPr>
-        <w:t>tbl</w:t>
-      </w:r>
-      <w:r>
-        <w:rPr>
-          <w:i/>
-          <w:iCs/>
-          <w:sz w:val="24"/>
-          <w:szCs w:val="24"/>
-        </w:rPr>
-        <w:t>_</w:t>
-      </w:r>
-      <w:r>
-        <w:rPr>
-          <w:i/>
-          <w:iCs/>
-          <w:sz w:val="24"/>
-          <w:szCs w:val="24"/>
-          <w:lang w:val="en-US"/>
-        </w:rPr>
-        <w:t>interest</w:t>
-      </w:r>
-      <w:r>
-        <w:rPr>
-          <w:i/>
-          <w:iCs/>
-          <w:sz w:val="24"/>
-          <w:szCs w:val="24"/>
-        </w:rPr>
-        <w:t>|</w:t>
-      </w:r>
-      <w:r>
-        <w:rPr>
-          <w:i/>
-          <w:iCs/>
-          <w:sz w:val="24"/>
-          <w:szCs w:val="24"/>
-          <w:lang w:val="en-US"/>
-        </w:rPr>
-        <w:t>length</w:t>
-      </w:r>
-      <w:r>
-        <w:rPr>
-          <w:i/>
-          <w:iCs/>
-          <w:sz w:val="24"/>
-          <w:szCs w:val="24"/>
-        </w:rPr>
-        <w:t xml:space="preserve"> </w:t>
-      </w:r>
-      <w:r>
-        <w:rPr>
-          <w:i/>
-          <w:iCs/>
-          <w:sz w:val="24"/>
-          <w:szCs w:val="24"/>
-        </w:rPr>
-        <w:t>%</w:t>
-      </w:r>
-      <w:r>
-        <w:rPr>
-          <w:i/>
-          <w:iCs/>
-          <w:sz w:val="24"/>
-          <w:szCs w:val="24"/>
-        </w:rPr>
-        <w:t>}</w:t>
-      </w:r>
-      <w:r>
-        <w:rPr>
-          <w:i/>
-          <w:iCs/>
-          <w:sz w:val="24"/>
-          <w:szCs w:val="24"/>
-        </w:rPr>
-        <w:t xml:space="preserve"> </w:t>
-      </w:r>
-      <w:r>
-        <w:rPr>
-          <w:sz w:val="24"/>
-          <w:szCs w:val="24"/>
-        </w:rPr>
-        <w:t>Доходы по программе повышения доходности (см. раздел 2.4) внесены строкой</w:t>
-      </w:r>
-      <w:r>
-        <w:rPr>
-          <w:i/>
-          <w:iCs/>
-          <w:sz w:val="24"/>
-          <w:szCs w:val="24"/>
-        </w:rPr>
-        <w:t xml:space="preserve"> «</w:t>
-      </w:r>
-      <w:r>
-        <w:rPr>
-          <w:i/>
-          <w:iCs/>
-          <w:sz w:val="24"/>
-          <w:szCs w:val="24"/>
-          <w:lang w:val="en-US"/>
-        </w:rPr>
-        <w:t>Interactive</w:t>
-      </w:r>
-      <w:r>
-        <w:rPr>
-          <w:i/>
-          <w:iCs/>
-          <w:sz w:val="24"/>
-          <w:szCs w:val="24"/>
-        </w:rPr>
-        <w:t xml:space="preserve"> </w:t>
-      </w:r>
-      <w:r>
-        <w:rPr>
-          <w:i/>
-          <w:iCs/>
-          <w:sz w:val="24"/>
-          <w:szCs w:val="24"/>
-          <w:lang w:val="en-US"/>
-        </w:rPr>
-        <w:t>Brokers</w:t>
-      </w:r>
-      <w:r>
-        <w:rPr>
-          <w:i/>
-          <w:iCs/>
-          <w:sz w:val="24"/>
-          <w:szCs w:val="24"/>
-        </w:rPr>
-        <w:t xml:space="preserve"> (доп. доход)»</w:t>
-      </w:r>
-      <w:r>
-        <w:rPr>
-          <w:sz w:val="24"/>
-          <w:szCs w:val="24"/>
-        </w:rPr>
-        <w:t xml:space="preserve"> (код </w:t>
-      </w:r>
-      <w:r>
-        <w:rPr>
-          <w:sz w:val="24"/>
-          <w:szCs w:val="24"/>
-        </w:rPr>
-        <w:t>10</w:t>
-      </w:r>
-      <w:r>
-        <w:rPr>
-          <w:sz w:val="24"/>
-          <w:szCs w:val="24"/>
-          <w:lang w:val="en-US"/>
-        </w:rPr>
-        <w:t>11</w:t>
-      </w:r>
-      <w:bookmarkStart w:id="0" w:name="_GoBack"/>
-      <w:bookmarkEnd w:id="0"/>
-      <w:r>
-        <w:rPr>
-          <w:sz w:val="24"/>
-          <w:szCs w:val="24"/>
-        </w:rPr>
-        <w:t>)</w:t>
-      </w:r>
-      <w:r>
-        <w:rPr>
-          <w:sz w:val="24"/>
-          <w:szCs w:val="24"/>
-        </w:rPr>
-        <w:t xml:space="preserve"> </w:t>
-      </w:r>
-      <w:r>
-        <w:rPr>
-          <w:i/>
-          <w:iCs/>
-          <w:sz w:val="24"/>
-          <w:szCs w:val="24"/>
-        </w:rPr>
-        <w:t>{%</w:t>
-      </w:r>
-      <w:r>
-        <w:rPr>
-          <w:i/>
-          <w:iCs/>
-          <w:sz w:val="24"/>
-          <w:szCs w:val="24"/>
-        </w:rPr>
-        <w:t xml:space="preserve"> </w:t>
-      </w:r>
-      <w:r>
-        <w:rPr>
-          <w:i/>
-          <w:iCs/>
-          <w:sz w:val="24"/>
-          <w:szCs w:val="24"/>
-          <w:lang w:val="en-US"/>
-        </w:rPr>
-        <w:t>endif</w:t>
-      </w:r>
-      <w:r>
-        <w:rPr>
-          <w:i/>
-          <w:iCs/>
-          <w:sz w:val="24"/>
-          <w:szCs w:val="24"/>
-        </w:rPr>
-        <w:t xml:space="preserve"> %}</w:t>
+        </w:rPr>
+        <w:br w:type="page"/>
       </w:r>
     </w:p>
     <w:p>
       <w:pPr>
-        <w:spacing w:after="0" w:line="240" w:lineRule="auto"/>
-        <w:rPr>
-          <w:i/>
-          <w:iCs/>
-          <w:sz w:val="24"/>
-          <w:szCs w:val="24"/>
-        </w:rPr>
-      </w:pPr>
-      <w:r>
-        <w:rPr>
-          <w:i/>
-          <w:iCs/>
-          <w:sz w:val="24"/>
-          <w:szCs w:val="24"/>
-        </w:rPr>
-        <w:br w:type="page"/>
-      </w:r>
-    </w:p>
-    <w:p>
-      <w:pPr>
-        <w:pStyle w:val="2"/>
+        <w:pStyle w:val="Heading2"/>
         <w:numPr>
           <w:ilvl w:val="0"/>
           <w:numId w:val="1"/>
@@ -1023,7 +386,7 @@
     </w:p>
     <w:p>
       <w:pPr>
-        <w:pStyle w:val="3"/>
+        <w:pStyle w:val="Heading3"/>
         <w:ind w:firstLine="360"/>
       </w:pPr>
       <w:r>
@@ -4207,7 +3570,7 @@
     </w:p>
     <w:p>
       <w:pPr>
-        <w:pStyle w:val="3"/>
+        <w:pStyle w:val="Heading3"/>
         <w:ind w:firstLine="360"/>
       </w:pPr>
       <w:r>
@@ -4237,22 +3600,22 @@
     </w:p>
     <w:tbl>
       <w:tblPr>
-        <w:tblStyle w:val="af5"/>
+        <w:tblStyle w:val="TableGrid"/>
         <w:tblW w:w="5000" w:type="pct"/>
         <w:tblLook w:val="04A0" w:firstRow="1" w:lastRow="0" w:firstColumn="1" w:lastColumn="0" w:noHBand="0" w:noVBand="1"/>
       </w:tblPr>
       <w:tblGrid>
-        <w:gridCol w:w="1107"/>
-        <w:gridCol w:w="2455"/>
-        <w:gridCol w:w="1032"/>
-        <w:gridCol w:w="1135"/>
-        <w:gridCol w:w="1066"/>
-        <w:gridCol w:w="952"/>
-        <w:gridCol w:w="1250"/>
-        <w:gridCol w:w="1306"/>
-        <w:gridCol w:w="1349"/>
-        <w:gridCol w:w="1553"/>
-        <w:gridCol w:w="1581"/>
+        <w:gridCol w:w="1076"/>
+        <w:gridCol w:w="2375"/>
+        <w:gridCol w:w="1003"/>
+        <w:gridCol w:w="1103"/>
+        <w:gridCol w:w="1036"/>
+        <w:gridCol w:w="926"/>
+        <w:gridCol w:w="1213"/>
+        <w:gridCol w:w="1267"/>
+        <w:gridCol w:w="1309"/>
+        <w:gridCol w:w="1726"/>
+        <w:gridCol w:w="1752"/>
       </w:tblGrid>
       <w:tr>
         <w:tc>
@@ -4678,7 +4041,19 @@
               <w:rPr>
                 <w:lang w:val="en-US"/>
               </w:rPr>
-              <w:t>{%tr for item in tbl_trades %}</w:t>
+              <w:t>{%tr for item in tbl_trades</w:t>
+            </w:r>
+            <w:r>
+              <w:rPr>
+                <w:lang w:val="en-US"/>
+              </w:rPr>
+              <w:t>_cb</w:t>
+            </w:r>
+            <w:r>
+              <w:rPr>
+                <w:lang w:val="en-US"/>
+              </w:rPr>
+              <w:t xml:space="preserve"> %}</w:t>
             </w:r>
           </w:p>
         </w:tc>
@@ -5015,6 +4390,15 @@
               <w:t>income_rub_sum</w:t>
             </w:r>
             <w:r>
+              <w:t>_</w:t>
+            </w:r>
+            <w:r>
+              <w:rPr>
+                <w:lang w:val="en-US"/>
+              </w:rPr>
+              <w:t>cb</w:t>
+            </w:r>
+            <w:r>
               <w:rPr>
                 <w:b/>
                 <w:bCs/>
@@ -5064,6 +4448,12 @@
                 <w:lang w:val="en-US"/>
               </w:rPr>
               <w:t>_sum</w:t>
+            </w:r>
+            <w:r>
+              <w:rPr>
+                <w:lang w:val="en-US"/>
+              </w:rPr>
+              <w:t>_cb</w:t>
             </w:r>
             <w:r>
               <w:rPr>
@@ -5090,266 +4480,1101 @@
     </w:p>
     <w:p>
       <w:pPr>
-        <w:jc w:val="both"/>
-        <w:rPr>
-          <w:bCs/>
-          <w:sz w:val="24"/>
-          <w:szCs w:val="24"/>
-        </w:rPr>
-      </w:pPr>
-      <w:r>
-        <w:rPr>
-          <w:bCs/>
-          <w:sz w:val="24"/>
-          <w:szCs w:val="24"/>
-        </w:rPr>
-        <w:t>Приведенные в таблице цифры подтверждаются отчетами брокера (раздел «Сделки»).</w:t>
-      </w:r>
-      <w:r>
-        <w:rPr>
-          <w:bCs/>
-          <w:sz w:val="24"/>
-          <w:szCs w:val="24"/>
-        </w:rPr>
-        <w:t xml:space="preserve"> Итоговые суммы:</w:t>
+        <w:pStyle w:val="Heading3"/>
+        <w:ind w:firstLine="360"/>
+      </w:pPr>
+      <w:r>
+        <w:t>2.</w:t>
+      </w:r>
+      <w:r>
+        <w:t>3</w:t>
+      </w:r>
+      <w:r>
+        <w:t xml:space="preserve"> Расчет дохода от операций с </w:t>
+      </w:r>
+      <w:r>
+        <w:t>производными финансовыми инструментами</w:t>
       </w:r>
     </w:p>
     <w:p>
       <w:pPr>
-        <w:pBdr>
-          <w:top w:val="single" w:sz="4" w:space="1" w:color="auto"/>
-          <w:bottom w:val="single" w:sz="4" w:space="1" w:color="auto"/>
-        </w:pBdr>
-        <w:jc w:val="center"/>
-        <w:rPr>
-          <w:b/>
-          <w:sz w:val="24"/>
-          <w:szCs w:val="24"/>
-        </w:rPr>
-      </w:pPr>
-      <w:r>
-        <w:rPr>
-          <w:b/>
-          <w:sz w:val="24"/>
-          <w:szCs w:val="24"/>
-        </w:rPr>
-        <w:t xml:space="preserve">Доход/убыток от реализации ценных бумаг: </w:t>
-      </w:r>
-      <w:r>
-        <w:rPr>
-          <w:b/>
-          <w:sz w:val="24"/>
-          <w:szCs w:val="24"/>
-          <w:u w:val="single"/>
-        </w:rPr>
-        <w:t>{{</w:t>
-      </w:r>
-      <w:r>
-        <w:rPr>
-          <w:bCs/>
-          <w:sz w:val="24"/>
-          <w:szCs w:val="24"/>
-          <w:lang w:val="en-US"/>
-        </w:rPr>
-        <w:t>income</w:t>
-      </w:r>
-      <w:r>
-        <w:rPr>
-          <w:bCs/>
-          <w:sz w:val="24"/>
-          <w:szCs w:val="24"/>
-        </w:rPr>
-        <w:t>_</w:t>
-      </w:r>
-      <w:r>
-        <w:rPr>
-          <w:bCs/>
-          <w:sz w:val="24"/>
-          <w:szCs w:val="24"/>
-          <w:lang w:val="en-US"/>
-        </w:rPr>
-        <w:t>rub</w:t>
-      </w:r>
-      <w:r>
-        <w:rPr>
-          <w:bCs/>
-          <w:sz w:val="24"/>
-          <w:szCs w:val="24"/>
-        </w:rPr>
-        <w:t>_</w:t>
-      </w:r>
-      <w:r>
-        <w:rPr>
-          <w:bCs/>
-          <w:sz w:val="24"/>
-          <w:szCs w:val="24"/>
-          <w:lang w:val="en-US"/>
-        </w:rPr>
-        <w:t>sum</w:t>
-      </w:r>
-      <w:r>
-        <w:rPr>
-          <w:b/>
-          <w:sz w:val="24"/>
-          <w:szCs w:val="24"/>
-          <w:u w:val="single"/>
-        </w:rPr>
-        <w:t>}}</w:t>
-      </w:r>
-      <w:r>
-        <w:rPr>
-          <w:b/>
-          <w:sz w:val="24"/>
-          <w:szCs w:val="24"/>
-        </w:rPr>
-        <w:t xml:space="preserve"> руб.</w:t>
-      </w:r>
-    </w:p>
-    <w:p>
-      <w:pPr>
-        <w:pBdr>
-          <w:top w:val="single" w:sz="4" w:space="1" w:color="auto"/>
-          <w:bottom w:val="single" w:sz="4" w:space="1" w:color="auto"/>
-        </w:pBdr>
-        <w:jc w:val="center"/>
-        <w:rPr>
-          <w:b/>
-          <w:sz w:val="24"/>
-          <w:szCs w:val="24"/>
-        </w:rPr>
-      </w:pPr>
-      <w:r>
-        <w:rPr>
-          <w:b/>
-          <w:sz w:val="24"/>
-          <w:szCs w:val="24"/>
-        </w:rPr>
-        <w:t>НДФЛ</w:t>
-      </w:r>
-      <w:r>
-        <w:rPr>
-          <w:b/>
-          <w:sz w:val="24"/>
-          <w:szCs w:val="24"/>
-        </w:rPr>
-        <w:t xml:space="preserve"> от реализации ценных бумаг: </w:t>
-      </w:r>
-      <w:r>
-        <w:rPr>
-          <w:b/>
-          <w:sz w:val="24"/>
-          <w:szCs w:val="24"/>
-          <w:u w:val="single"/>
-        </w:rPr>
-        <w:t>{{</w:t>
-      </w:r>
-      <w:r>
-        <w:rPr>
-          <w:bCs/>
-          <w:sz w:val="24"/>
-          <w:szCs w:val="24"/>
-          <w:lang w:val="en-US"/>
-        </w:rPr>
-        <w:t>income</w:t>
-      </w:r>
-      <w:r>
-        <w:rPr>
-          <w:bCs/>
-          <w:sz w:val="24"/>
-          <w:szCs w:val="24"/>
-        </w:rPr>
-        <w:t>_</w:t>
-      </w:r>
-      <w:r>
-        <w:rPr>
-          <w:bCs/>
-          <w:sz w:val="24"/>
-          <w:szCs w:val="24"/>
-          <w:lang w:val="en-US"/>
-        </w:rPr>
-        <w:t>rest</w:t>
-      </w:r>
-      <w:r>
-        <w:rPr>
-          <w:bCs/>
-          <w:sz w:val="24"/>
-          <w:szCs w:val="24"/>
-        </w:rPr>
-        <w:t>_</w:t>
-      </w:r>
-      <w:r>
-        <w:rPr>
-          <w:bCs/>
-          <w:sz w:val="24"/>
-          <w:szCs w:val="24"/>
-          <w:lang w:val="en-US"/>
-        </w:rPr>
-        <w:t>sum</w:t>
-      </w:r>
-      <w:r>
-        <w:rPr>
-          <w:b/>
-          <w:sz w:val="24"/>
-          <w:szCs w:val="24"/>
-          <w:u w:val="single"/>
-        </w:rPr>
-        <w:t>}}</w:t>
-      </w:r>
-      <w:r>
-        <w:rPr>
-          <w:b/>
-          <w:sz w:val="24"/>
-          <w:szCs w:val="24"/>
-        </w:rPr>
-        <w:t xml:space="preserve"> руб.</w:t>
-      </w:r>
-    </w:p>
-    <w:p>
-      <w:pPr>
-        <w:pStyle w:val="2"/>
-        <w:rPr>
-          <w:color w:val="auto"/>
-        </w:rPr>
-      </w:pPr>
-      <w:r>
-        <w:br w:type="page"/>
-      </w:r>
-    </w:p>
-    <w:p>
-      <w:pPr>
-        <w:pStyle w:val="3"/>
-        <w:ind w:firstLine="360"/>
-      </w:pPr>
-      <w:r>
-        <w:lastRenderedPageBreak/>
-        <w:t xml:space="preserve">2.3 </w:t>
-      </w:r>
-      <w:r>
-        <w:t>Расчет налогового вычета на расходы по операциям с ЦБ</w:t>
-      </w:r>
-    </w:p>
-    <w:p>
-      <w:pPr>
         <w:ind w:firstLine="360"/>
         <w:jc w:val="both"/>
-        <w:rPr>
-          <w:bCs/>
-          <w:sz w:val="24"/>
-          <w:szCs w:val="24"/>
-        </w:rPr>
-      </w:pPr>
-      <w:r>
-        <w:rPr>
-          <w:bCs/>
-          <w:sz w:val="24"/>
-          <w:szCs w:val="24"/>
-        </w:rPr>
-        <w:t>В связи с тем, что брокер взимает в некоторые месяцы плату за ведение счета и её нельзя отнести к конкретной ценной бумаге, эти расходы учтены в данном разделе. В таблице ниже приведен расчет расходов на комиссии брокера:</w:t>
+      </w:pPr>
+      <w:r>
+        <w:rPr>
+          <w:bCs/>
+          <w:sz w:val="24"/>
+          <w:szCs w:val="24"/>
+        </w:rPr>
+        <w:t>Расчет прибыли/убытка по операциям купли-продажи</w:t>
+      </w:r>
+      <w:r>
+        <w:rPr>
+          <w:bCs/>
+          <w:sz w:val="24"/>
+          <w:szCs w:val="24"/>
+        </w:rPr>
+        <w:t xml:space="preserve"> производных финансовых инструментов</w:t>
+      </w:r>
+      <w:r>
+        <w:rPr>
+          <w:bCs/>
+          <w:sz w:val="24"/>
+          <w:szCs w:val="24"/>
+        </w:rPr>
+        <w:t xml:space="preserve"> приведен в таблице ниже</w:t>
+      </w:r>
+      <w:r>
+        <w:rPr>
+          <w:bCs/>
+          <w:sz w:val="24"/>
+          <w:szCs w:val="24"/>
+        </w:rPr>
+        <w:t>. Параметры ПФИ содержатся в колонке «Тикер» в формате брокера.</w:t>
       </w:r>
     </w:p>
     <w:tbl>
       <w:tblPr>
-        <w:tblStyle w:val="af5"/>
+        <w:tblStyle w:val="TableGrid"/>
+        <w:tblW w:w="5000" w:type="pct"/>
+        <w:tblLayout w:type="fixed"/>
+        <w:tblLook w:val="04A0" w:firstRow="1" w:lastRow="0" w:firstColumn="1" w:lastColumn="0" w:noHBand="0" w:noVBand="1"/>
+      </w:tblPr>
+      <w:tblGrid>
+        <w:gridCol w:w="1067"/>
+        <w:gridCol w:w="1020"/>
+        <w:gridCol w:w="1884"/>
+        <w:gridCol w:w="997"/>
+        <w:gridCol w:w="1094"/>
+        <w:gridCol w:w="1029"/>
+        <w:gridCol w:w="920"/>
+        <w:gridCol w:w="1204"/>
+        <w:gridCol w:w="1257"/>
+        <w:gridCol w:w="1301"/>
+        <w:gridCol w:w="1493"/>
+        <w:gridCol w:w="1520"/>
+      </w:tblGrid>
+      <w:tr>
+        <w:tc>
+          <w:tcPr>
+            <w:tcW w:w="361" w:type="pct"/>
+            <w:shd w:val="clear" w:color="auto" w:fill="auto"/>
+          </w:tcPr>
+          <w:p>
+            <w:pPr>
+              <w:spacing w:after="0" w:line="240" w:lineRule="auto"/>
+              <w:jc w:val="center"/>
+            </w:pPr>
+            <w:r>
+              <w:rPr>
+                <w:rFonts w:ascii="Tahoma" w:eastAsia="Times New Roman" w:hAnsi="Tahoma" w:cs="Tahoma"/>
+                <w:b/>
+                <w:bCs/>
+                <w:sz w:val="20"/>
+                <w:szCs w:val="20"/>
+                <w:lang w:eastAsia="ru-RU"/>
+              </w:rPr>
+              <w:t>Тикер</w:t>
+            </w:r>
+          </w:p>
+        </w:tc>
+        <w:tc>
+          <w:tcPr>
+            <w:tcW w:w="345" w:type="pct"/>
+          </w:tcPr>
+          <w:p>
+            <w:pPr>
+              <w:spacing w:after="0" w:line="240" w:lineRule="auto"/>
+              <w:jc w:val="center"/>
+              <w:rPr>
+                <w:rFonts w:ascii="Tahoma" w:eastAsia="Times New Roman" w:hAnsi="Tahoma" w:cs="Tahoma"/>
+                <w:b/>
+                <w:bCs/>
+                <w:sz w:val="20"/>
+                <w:szCs w:val="20"/>
+                <w:lang w:eastAsia="ru-RU"/>
+              </w:rPr>
+            </w:pPr>
+            <w:r>
+              <w:rPr>
+                <w:rFonts w:ascii="Tahoma" w:eastAsia="Times New Roman" w:hAnsi="Tahoma" w:cs="Tahoma"/>
+                <w:b/>
+                <w:bCs/>
+                <w:sz w:val="20"/>
+                <w:szCs w:val="20"/>
+                <w:lang w:eastAsia="ru-RU"/>
+              </w:rPr>
+              <w:t>Тип ПФИ</w:t>
+            </w:r>
+          </w:p>
+        </w:tc>
+        <w:tc>
+          <w:tcPr>
+            <w:tcW w:w="637" w:type="pct"/>
+            <w:shd w:val="clear" w:color="auto" w:fill="auto"/>
+          </w:tcPr>
+          <w:p>
+            <w:pPr>
+              <w:spacing w:after="0" w:line="240" w:lineRule="auto"/>
+              <w:jc w:val="center"/>
+              <w:rPr>
+                <w:rFonts w:ascii="Tahoma" w:eastAsia="Times New Roman" w:hAnsi="Tahoma" w:cs="Tahoma"/>
+                <w:b/>
+                <w:bCs/>
+                <w:color w:val="000000"/>
+                <w:sz w:val="20"/>
+                <w:szCs w:val="20"/>
+                <w:lang w:eastAsia="ru-RU"/>
+              </w:rPr>
+            </w:pPr>
+            <w:r>
+              <w:rPr>
+                <w:rFonts w:ascii="Tahoma" w:eastAsia="Times New Roman" w:hAnsi="Tahoma" w:cs="Tahoma"/>
+                <w:b/>
+                <w:bCs/>
+                <w:sz w:val="20"/>
+                <w:szCs w:val="20"/>
+                <w:lang w:eastAsia="ru-RU"/>
+              </w:rPr>
+              <w:t>Дата операции</w:t>
+            </w:r>
+          </w:p>
+        </w:tc>
+        <w:tc>
+          <w:tcPr>
+            <w:tcW w:w="337" w:type="pct"/>
+            <w:shd w:val="clear" w:color="auto" w:fill="auto"/>
+          </w:tcPr>
+          <w:p>
+            <w:pPr>
+              <w:spacing w:after="0" w:line="240" w:lineRule="auto"/>
+              <w:jc w:val="center"/>
+              <w:rPr>
+                <w:rFonts w:ascii="Tahoma" w:eastAsia="Times New Roman" w:hAnsi="Tahoma" w:cs="Tahoma"/>
+                <w:b/>
+                <w:bCs/>
+                <w:color w:val="000000"/>
+                <w:sz w:val="20"/>
+                <w:szCs w:val="20"/>
+                <w:lang w:eastAsia="ru-RU"/>
+              </w:rPr>
+            </w:pPr>
+            <w:r>
+              <w:rPr>
+                <w:rFonts w:ascii="Tahoma" w:eastAsia="Times New Roman" w:hAnsi="Tahoma" w:cs="Tahoma"/>
+                <w:b/>
+                <w:bCs/>
+                <w:sz w:val="20"/>
+                <w:szCs w:val="20"/>
+                <w:lang w:eastAsia="ru-RU"/>
+              </w:rPr>
+              <w:t>Тип операции</w:t>
+            </w:r>
+          </w:p>
+        </w:tc>
+        <w:tc>
+          <w:tcPr>
+            <w:tcW w:w="370" w:type="pct"/>
+            <w:shd w:val="clear" w:color="auto" w:fill="auto"/>
+          </w:tcPr>
+          <w:p>
+            <w:pPr>
+              <w:spacing w:after="0" w:line="240" w:lineRule="auto"/>
+              <w:jc w:val="center"/>
+              <w:rPr>
+                <w:rFonts w:ascii="Tahoma" w:eastAsia="Times New Roman" w:hAnsi="Tahoma" w:cs="Tahoma"/>
+                <w:b/>
+                <w:bCs/>
+                <w:color w:val="000000"/>
+                <w:sz w:val="20"/>
+                <w:szCs w:val="20"/>
+                <w:lang w:eastAsia="ru-RU"/>
+              </w:rPr>
+            </w:pPr>
+            <w:r>
+              <w:rPr>
+                <w:rFonts w:ascii="Tahoma" w:eastAsia="Times New Roman" w:hAnsi="Tahoma" w:cs="Tahoma"/>
+                <w:b/>
+                <w:bCs/>
+                <w:sz w:val="20"/>
+                <w:szCs w:val="20"/>
+                <w:lang w:eastAsia="ru-RU"/>
+              </w:rPr>
+              <w:t>Количество, шт.</w:t>
+            </w:r>
+          </w:p>
+        </w:tc>
+        <w:tc>
+          <w:tcPr>
+            <w:tcW w:w="348" w:type="pct"/>
+            <w:shd w:val="clear" w:color="auto" w:fill="auto"/>
+          </w:tcPr>
+          <w:p>
+            <w:pPr>
+              <w:spacing w:after="0" w:line="240" w:lineRule="auto"/>
+              <w:jc w:val="center"/>
+              <w:rPr>
+                <w:rFonts w:ascii="Tahoma" w:eastAsia="Times New Roman" w:hAnsi="Tahoma" w:cs="Tahoma"/>
+                <w:b/>
+                <w:bCs/>
+                <w:color w:val="000000"/>
+                <w:sz w:val="20"/>
+                <w:szCs w:val="20"/>
+                <w:lang w:eastAsia="ru-RU"/>
+              </w:rPr>
+            </w:pPr>
+            <w:r>
+              <w:rPr>
+                <w:rFonts w:ascii="Tahoma" w:eastAsia="Times New Roman" w:hAnsi="Tahoma" w:cs="Tahoma"/>
+                <w:b/>
+                <w:bCs/>
+                <w:sz w:val="20"/>
+                <w:szCs w:val="20"/>
+                <w:lang w:eastAsia="ru-RU"/>
+              </w:rPr>
+              <w:t>Цена</w:t>
+            </w:r>
+          </w:p>
+        </w:tc>
+        <w:tc>
+          <w:tcPr>
+            <w:tcW w:w="311" w:type="pct"/>
+            <w:shd w:val="clear" w:color="auto" w:fill="auto"/>
+          </w:tcPr>
+          <w:p>
+            <w:pPr>
+              <w:spacing w:after="0" w:line="240" w:lineRule="auto"/>
+              <w:jc w:val="center"/>
+              <w:rPr>
+                <w:rFonts w:ascii="Tahoma" w:eastAsia="Times New Roman" w:hAnsi="Tahoma" w:cs="Tahoma"/>
+                <w:b/>
+                <w:bCs/>
+                <w:color w:val="000000"/>
+                <w:sz w:val="20"/>
+                <w:szCs w:val="20"/>
+                <w:lang w:val="en-US" w:eastAsia="ru-RU"/>
+              </w:rPr>
+            </w:pPr>
+            <w:r>
+              <w:rPr>
+                <w:rFonts w:ascii="Tahoma" w:eastAsia="Times New Roman" w:hAnsi="Tahoma" w:cs="Tahoma"/>
+                <w:b/>
+                <w:bCs/>
+                <w:sz w:val="20"/>
+                <w:szCs w:val="20"/>
+                <w:lang w:eastAsia="ru-RU"/>
+              </w:rPr>
+              <w:t>Комиссия</w:t>
+            </w:r>
+          </w:p>
+        </w:tc>
+        <w:tc>
+          <w:tcPr>
+            <w:tcW w:w="407" w:type="pct"/>
+            <w:shd w:val="clear" w:color="auto" w:fill="auto"/>
+          </w:tcPr>
+          <w:p>
+            <w:pPr>
+              <w:spacing w:after="0" w:line="240" w:lineRule="auto"/>
+              <w:jc w:val="center"/>
+              <w:rPr>
+                <w:rFonts w:ascii="Tahoma" w:eastAsia="Times New Roman" w:hAnsi="Tahoma" w:cs="Tahoma"/>
+                <w:b/>
+                <w:bCs/>
+                <w:color w:val="000000"/>
+                <w:sz w:val="20"/>
+                <w:szCs w:val="20"/>
+                <w:lang w:eastAsia="ru-RU"/>
+              </w:rPr>
+            </w:pPr>
+            <w:r>
+              <w:rPr>
+                <w:rFonts w:ascii="Tahoma" w:eastAsia="Times New Roman" w:hAnsi="Tahoma" w:cs="Tahoma"/>
+                <w:b/>
+                <w:bCs/>
+                <w:sz w:val="20"/>
+                <w:szCs w:val="20"/>
+                <w:lang w:eastAsia="ru-RU"/>
+              </w:rPr>
+              <w:t>(Доход</w:t>
+            </w:r>
+            <w:r>
+              <w:rPr>
+                <w:rFonts w:ascii="Tahoma" w:eastAsia="Times New Roman" w:hAnsi="Tahoma" w:cs="Tahoma"/>
+                <w:b/>
+                <w:bCs/>
+                <w:sz w:val="20"/>
+                <w:szCs w:val="20"/>
+                <w:lang w:val="en-US" w:eastAsia="ru-RU"/>
+              </w:rPr>
+              <w:t xml:space="preserve"> – </w:t>
+            </w:r>
+            <w:r>
+              <w:rPr>
+                <w:rFonts w:ascii="Tahoma" w:eastAsia="Times New Roman" w:hAnsi="Tahoma" w:cs="Tahoma"/>
+                <w:b/>
+                <w:bCs/>
+                <w:sz w:val="20"/>
+                <w:szCs w:val="20"/>
+                <w:lang w:eastAsia="ru-RU"/>
+              </w:rPr>
+              <w:t>Комиссия)</w:t>
+            </w:r>
+          </w:p>
+        </w:tc>
+        <w:tc>
+          <w:tcPr>
+            <w:tcW w:w="425" w:type="pct"/>
+            <w:shd w:val="clear" w:color="auto" w:fill="auto"/>
+          </w:tcPr>
+          <w:p>
+            <w:pPr>
+              <w:spacing w:after="0" w:line="240" w:lineRule="auto"/>
+              <w:jc w:val="center"/>
+              <w:rPr>
+                <w:rFonts w:ascii="Tahoma" w:eastAsia="Times New Roman" w:hAnsi="Tahoma" w:cs="Tahoma"/>
+                <w:b/>
+                <w:bCs/>
+                <w:color w:val="000000"/>
+                <w:sz w:val="20"/>
+                <w:szCs w:val="20"/>
+                <w:lang w:eastAsia="ru-RU"/>
+              </w:rPr>
+            </w:pPr>
+            <w:r>
+              <w:rPr>
+                <w:rFonts w:ascii="Tahoma" w:eastAsia="Times New Roman" w:hAnsi="Tahoma" w:cs="Tahoma"/>
+                <w:b/>
+                <w:bCs/>
+                <w:color w:val="000000"/>
+                <w:sz w:val="20"/>
+                <w:szCs w:val="20"/>
+                <w:lang w:eastAsia="ru-RU"/>
+              </w:rPr>
+              <w:t>Валюта</w:t>
+            </w:r>
+          </w:p>
+        </w:tc>
+        <w:tc>
+          <w:tcPr>
+            <w:tcW w:w="440" w:type="pct"/>
+            <w:shd w:val="clear" w:color="auto" w:fill="auto"/>
+          </w:tcPr>
+          <w:p>
+            <w:pPr>
+              <w:spacing w:after="0" w:line="240" w:lineRule="auto"/>
+              <w:jc w:val="center"/>
+              <w:rPr>
+                <w:rFonts w:ascii="Tahoma" w:eastAsia="Times New Roman" w:hAnsi="Tahoma" w:cs="Tahoma"/>
+                <w:b/>
+                <w:bCs/>
+                <w:color w:val="000000"/>
+                <w:sz w:val="20"/>
+                <w:szCs w:val="20"/>
+                <w:lang w:eastAsia="ru-RU"/>
+              </w:rPr>
+            </w:pPr>
+            <w:r>
+              <w:rPr>
+                <w:rFonts w:ascii="Tahoma" w:eastAsia="Times New Roman" w:hAnsi="Tahoma" w:cs="Tahoma"/>
+                <w:b/>
+                <w:bCs/>
+                <w:sz w:val="20"/>
+                <w:szCs w:val="20"/>
+                <w:lang w:eastAsia="ru-RU"/>
+              </w:rPr>
+              <w:t>Курс ЦБ РФ, руб.</w:t>
+            </w:r>
+          </w:p>
+        </w:tc>
+        <w:tc>
+          <w:tcPr>
+            <w:tcW w:w="505" w:type="pct"/>
+            <w:shd w:val="clear" w:color="auto" w:fill="auto"/>
+          </w:tcPr>
+          <w:p>
+            <w:pPr>
+              <w:spacing w:after="0" w:line="240" w:lineRule="auto"/>
+              <w:jc w:val="center"/>
+              <w:rPr>
+                <w:rFonts w:ascii="Tahoma" w:eastAsia="Times New Roman" w:hAnsi="Tahoma" w:cs="Tahoma"/>
+                <w:b/>
+                <w:bCs/>
+                <w:color w:val="000000"/>
+                <w:sz w:val="20"/>
+                <w:szCs w:val="20"/>
+                <w:lang w:eastAsia="ru-RU"/>
+              </w:rPr>
+            </w:pPr>
+            <w:r>
+              <w:rPr>
+                <w:rFonts w:ascii="Tahoma" w:eastAsia="Times New Roman" w:hAnsi="Tahoma" w:cs="Tahoma"/>
+                <w:b/>
+                <w:bCs/>
+                <w:sz w:val="20"/>
+                <w:szCs w:val="20"/>
+                <w:lang w:eastAsia="ru-RU"/>
+              </w:rPr>
+              <w:t>Доход, руб.</w:t>
+            </w:r>
+          </w:p>
+        </w:tc>
+        <w:tc>
+          <w:tcPr>
+            <w:tcW w:w="514" w:type="pct"/>
+            <w:shd w:val="clear" w:color="auto" w:fill="auto"/>
+          </w:tcPr>
+          <w:p>
+            <w:pPr>
+              <w:spacing w:after="0" w:line="240" w:lineRule="auto"/>
+              <w:jc w:val="center"/>
+              <w:rPr>
+                <w:rFonts w:ascii="Tahoma" w:eastAsia="Times New Roman" w:hAnsi="Tahoma" w:cs="Tahoma"/>
+                <w:b/>
+                <w:bCs/>
+                <w:color w:val="000000"/>
+                <w:sz w:val="20"/>
+                <w:szCs w:val="20"/>
+                <w:lang w:eastAsia="ru-RU"/>
+              </w:rPr>
+            </w:pPr>
+            <w:r>
+              <w:rPr>
+                <w:rFonts w:ascii="Tahoma" w:eastAsia="Times New Roman" w:hAnsi="Tahoma" w:cs="Tahoma"/>
+                <w:b/>
+                <w:bCs/>
+                <w:sz w:val="20"/>
+                <w:szCs w:val="20"/>
+                <w:lang w:eastAsia="ru-RU"/>
+              </w:rPr>
+              <w:t>НДФЛ</w:t>
+            </w:r>
+            <w:r>
+              <w:rPr>
+                <w:rFonts w:ascii="Tahoma" w:eastAsia="Times New Roman" w:hAnsi="Tahoma" w:cs="Tahoma"/>
+                <w:b/>
+                <w:bCs/>
+                <w:sz w:val="20"/>
+                <w:szCs w:val="20"/>
+                <w:lang w:val="en-US" w:eastAsia="ru-RU"/>
+              </w:rPr>
+              <w:t xml:space="preserve"> (13%)</w:t>
+            </w:r>
+            <w:r>
+              <w:rPr>
+                <w:rFonts w:ascii="Tahoma" w:eastAsia="Times New Roman" w:hAnsi="Tahoma" w:cs="Tahoma"/>
+                <w:b/>
+                <w:bCs/>
+                <w:sz w:val="20"/>
+                <w:szCs w:val="20"/>
+                <w:lang w:eastAsia="ru-RU"/>
+              </w:rPr>
+              <w:t>, руб.</w:t>
+            </w:r>
+          </w:p>
+        </w:tc>
+      </w:tr>
+      <w:tr>
+        <w:tc>
+          <w:tcPr>
+            <w:tcW w:w="5000" w:type="pct"/>
+            <w:gridSpan w:val="12"/>
+          </w:tcPr>
+          <w:p>
+            <w:pPr>
+              <w:spacing w:after="0" w:line="240" w:lineRule="auto"/>
+              <w:jc w:val="both"/>
+              <w:rPr>
+                <w:rFonts w:ascii="Tahoma" w:eastAsia="Times New Roman" w:hAnsi="Tahoma" w:cs="Tahoma"/>
+                <w:color w:val="000000"/>
+                <w:sz w:val="20"/>
+                <w:szCs w:val="20"/>
+                <w:lang w:val="en-US" w:eastAsia="ru-RU"/>
+              </w:rPr>
+            </w:pPr>
+            <w:r>
+              <w:rPr>
+                <w:lang w:val="en-US"/>
+              </w:rPr>
+              <w:t>{%tr for item in tbl_trades</w:t>
+            </w:r>
+            <w:r>
+              <w:rPr>
+                <w:lang w:val="en-US"/>
+              </w:rPr>
+              <w:t>_</w:t>
+            </w:r>
+            <w:r>
+              <w:rPr>
+                <w:lang w:val="en-US"/>
+              </w:rPr>
+              <w:t>pfi</w:t>
+            </w:r>
+            <w:r>
+              <w:rPr>
+                <w:lang w:val="en-US"/>
+              </w:rPr>
+              <w:t xml:space="preserve"> %}</w:t>
+            </w:r>
+          </w:p>
+        </w:tc>
+      </w:tr>
+      <w:tr>
+        <w:tc>
+          <w:tcPr>
+            <w:tcW w:w="361" w:type="pct"/>
+            <w:shd w:val="clear" w:color="auto" w:fill="auto"/>
+          </w:tcPr>
+          <w:p>
+            <w:pPr>
+              <w:spacing w:after="0"/>
+              <w:rPr>
+                <w:rFonts w:ascii="Calibri" w:hAnsi="Calibri"/>
+                <w:color w:val="000000"/>
+                <w:lang w:val="en-US"/>
+              </w:rPr>
+            </w:pPr>
+            <w:r>
+              <w:rPr>
+                <w:lang w:val="en-US"/>
+              </w:rPr>
+              <w:t>{{item.ticker}}</w:t>
+            </w:r>
+          </w:p>
+        </w:tc>
+        <w:tc>
+          <w:tcPr>
+            <w:tcW w:w="345" w:type="pct"/>
+          </w:tcPr>
+          <w:p>
+            <w:pPr>
+              <w:spacing w:after="0"/>
+            </w:pPr>
+            <w:r>
+              <w:rPr>
+                <w:lang w:val="en-US"/>
+              </w:rPr>
+              <w:t>{{item.</w:t>
+            </w:r>
+            <w:r>
+              <w:rPr>
+                <w:lang w:val="en-US"/>
+              </w:rPr>
+              <w:t>der_type</w:t>
+            </w:r>
+            <w:r>
+              <w:rPr>
+                <w:lang w:val="en-US"/>
+              </w:rPr>
+              <w:t>}}</w:t>
+            </w:r>
+          </w:p>
+        </w:tc>
+        <w:tc>
+          <w:tcPr>
+            <w:tcW w:w="637" w:type="pct"/>
+            <w:shd w:val="clear" w:color="auto" w:fill="auto"/>
+          </w:tcPr>
+          <w:p>
+            <w:pPr>
+              <w:spacing w:after="0"/>
+              <w:jc w:val="right"/>
+              <w:rPr>
+                <w:rFonts w:ascii="Calibri" w:hAnsi="Calibri"/>
+                <w:color w:val="000000"/>
+                <w:lang w:val="en-US"/>
+              </w:rPr>
+            </w:pPr>
+            <w:r>
+              <w:rPr>
+                <w:lang w:val="en-US"/>
+              </w:rPr>
+              <w:t>{{item.date.strftime('%d.%m.%Y')}}</w:t>
+            </w:r>
+          </w:p>
+        </w:tc>
+        <w:tc>
+          <w:tcPr>
+            <w:tcW w:w="337" w:type="pct"/>
+            <w:shd w:val="clear" w:color="auto" w:fill="auto"/>
+          </w:tcPr>
+          <w:p>
+            <w:pPr>
+              <w:spacing w:after="0"/>
+              <w:rPr>
+                <w:rFonts w:ascii="Calibri" w:hAnsi="Calibri"/>
+                <w:color w:val="000000"/>
+                <w:lang w:val="en-US"/>
+              </w:rPr>
+            </w:pPr>
+            <w:r>
+              <w:rPr>
+                <w:lang w:val="en-US"/>
+              </w:rPr>
+              <w:t>{{item.type}}</w:t>
+            </w:r>
+          </w:p>
+        </w:tc>
+        <w:tc>
+          <w:tcPr>
+            <w:tcW w:w="370" w:type="pct"/>
+            <w:shd w:val="clear" w:color="auto" w:fill="auto"/>
+          </w:tcPr>
+          <w:p>
+            <w:pPr>
+              <w:spacing w:after="0"/>
+              <w:jc w:val="right"/>
+              <w:rPr>
+                <w:rFonts w:ascii="Calibri" w:hAnsi="Calibri"/>
+                <w:color w:val="000000"/>
+                <w:lang w:val="en-US"/>
+              </w:rPr>
+            </w:pPr>
+            <w:r>
+              <w:rPr>
+                <w:lang w:val="en-US"/>
+              </w:rPr>
+              <w:t>{{item.cnt}}</w:t>
+            </w:r>
+          </w:p>
+        </w:tc>
+        <w:tc>
+          <w:tcPr>
+            <w:tcW w:w="348" w:type="pct"/>
+            <w:shd w:val="clear" w:color="auto" w:fill="auto"/>
+          </w:tcPr>
+          <w:p>
+            <w:pPr>
+              <w:spacing w:after="0"/>
+              <w:jc w:val="right"/>
+              <w:rPr>
+                <w:rFonts w:ascii="Calibri" w:hAnsi="Calibri"/>
+                <w:color w:val="000000"/>
+                <w:lang w:val="en-US"/>
+              </w:rPr>
+            </w:pPr>
+            <w:r>
+              <w:rPr>
+                <w:lang w:val="en-US"/>
+              </w:rPr>
+              <w:t>{{item.price}}</w:t>
+            </w:r>
+          </w:p>
+        </w:tc>
+        <w:tc>
+          <w:tcPr>
+            <w:tcW w:w="311" w:type="pct"/>
+            <w:shd w:val="clear" w:color="auto" w:fill="auto"/>
+          </w:tcPr>
+          <w:p>
+            <w:pPr>
+              <w:spacing w:after="0" w:line="240" w:lineRule="auto"/>
+              <w:jc w:val="right"/>
+              <w:rPr>
+                <w:rFonts w:ascii="Calibri" w:hAnsi="Calibri"/>
+                <w:color w:val="000000"/>
+                <w:lang w:val="en-US"/>
+              </w:rPr>
+            </w:pPr>
+            <w:r>
+              <w:rPr>
+                <w:lang w:val="en-US"/>
+              </w:rPr>
+              <w:t>{{item.fee}}</w:t>
+            </w:r>
+          </w:p>
+        </w:tc>
+        <w:tc>
+          <w:tcPr>
+            <w:tcW w:w="407" w:type="pct"/>
+            <w:shd w:val="clear" w:color="auto" w:fill="auto"/>
+          </w:tcPr>
+          <w:p>
+            <w:pPr>
+              <w:spacing w:after="0"/>
+              <w:jc w:val="right"/>
+              <w:rPr>
+                <w:rFonts w:ascii="Calibri" w:hAnsi="Calibri"/>
+                <w:color w:val="000000"/>
+                <w:lang w:val="en-US"/>
+              </w:rPr>
+            </w:pPr>
+            <w:r>
+              <w:rPr>
+                <w:lang w:val="en-US"/>
+              </w:rPr>
+              <w:t>{{item.amount}}</w:t>
+            </w:r>
+          </w:p>
+        </w:tc>
+        <w:tc>
+          <w:tcPr>
+            <w:tcW w:w="425" w:type="pct"/>
+            <w:shd w:val="clear" w:color="auto" w:fill="auto"/>
+          </w:tcPr>
+          <w:p>
+            <w:pPr>
+              <w:spacing w:after="0"/>
+              <w:jc w:val="right"/>
+              <w:rPr>
+                <w:rFonts w:ascii="Calibri" w:hAnsi="Calibri"/>
+                <w:color w:val="000000"/>
+                <w:lang w:val="en-US"/>
+              </w:rPr>
+            </w:pPr>
+            <w:r>
+              <w:rPr>
+                <w:lang w:val="en-US"/>
+              </w:rPr>
+              <w:t>{{item.currency}}</w:t>
+            </w:r>
+          </w:p>
+        </w:tc>
+        <w:tc>
+          <w:tcPr>
+            <w:tcW w:w="440" w:type="pct"/>
+            <w:shd w:val="clear" w:color="auto" w:fill="auto"/>
+          </w:tcPr>
+          <w:p>
+            <w:pPr>
+              <w:spacing w:after="0"/>
+              <w:jc w:val="right"/>
+              <w:rPr>
+                <w:rFonts w:ascii="Calibri" w:hAnsi="Calibri"/>
+                <w:color w:val="000000"/>
+                <w:lang w:val="en-US"/>
+              </w:rPr>
+            </w:pPr>
+            <w:r>
+              <w:rPr>
+                <w:lang w:val="en-US"/>
+              </w:rPr>
+              <w:t>{{item.cur_price}}</w:t>
+            </w:r>
+          </w:p>
+        </w:tc>
+        <w:tc>
+          <w:tcPr>
+            <w:tcW w:w="505" w:type="pct"/>
+            <w:shd w:val="clear" w:color="auto" w:fill="auto"/>
+          </w:tcPr>
+          <w:p>
+            <w:pPr>
+              <w:spacing w:after="0"/>
+              <w:jc w:val="right"/>
+              <w:rPr>
+                <w:rFonts w:ascii="Calibri" w:hAnsi="Calibri"/>
+                <w:color w:val="000000"/>
+                <w:lang w:val="en-US"/>
+              </w:rPr>
+            </w:pPr>
+            <w:r>
+              <w:rPr>
+                <w:lang w:val="en-US"/>
+              </w:rPr>
+              <w:t>{{item.amount_rub}}</w:t>
+            </w:r>
+          </w:p>
+        </w:tc>
+        <w:tc>
+          <w:tcPr>
+            <w:tcW w:w="514" w:type="pct"/>
+            <w:shd w:val="clear" w:color="auto" w:fill="auto"/>
+          </w:tcPr>
+          <w:p>
+            <w:pPr>
+              <w:spacing w:after="0"/>
+              <w:jc w:val="right"/>
+              <w:rPr>
+                <w:rFonts w:ascii="Calibri" w:hAnsi="Calibri"/>
+                <w:color w:val="000000"/>
+                <w:lang w:val="en-US"/>
+              </w:rPr>
+            </w:pPr>
+            <w:r>
+              <w:rPr>
+                <w:lang w:val="en-US"/>
+              </w:rPr>
+              <w:t>{{item.rest}}</w:t>
+            </w:r>
+          </w:p>
+        </w:tc>
+      </w:tr>
+      <w:tr>
+        <w:tc>
+          <w:tcPr>
+            <w:tcW w:w="5000" w:type="pct"/>
+            <w:gridSpan w:val="12"/>
+          </w:tcPr>
+          <w:p>
+            <w:pPr>
+              <w:spacing w:after="0" w:line="240" w:lineRule="auto"/>
+              <w:jc w:val="both"/>
+              <w:rPr>
+                <w:sz w:val="24"/>
+                <w:szCs w:val="24"/>
+              </w:rPr>
+            </w:pPr>
+            <w:r>
+              <w:rPr>
+                <w:lang w:val="en-US"/>
+              </w:rPr>
+              <w:t>{%tr endfor %}</w:t>
+            </w:r>
+          </w:p>
+        </w:tc>
+      </w:tr>
+      <w:tr>
+        <w:tc>
+          <w:tcPr>
+            <w:tcW w:w="3981" w:type="pct"/>
+            <w:gridSpan w:val="10"/>
+          </w:tcPr>
+          <w:p>
+            <w:pPr>
+              <w:spacing w:after="0" w:line="240" w:lineRule="auto"/>
+              <w:jc w:val="right"/>
+              <w:rPr>
+                <w:lang w:val="en-US"/>
+              </w:rPr>
+            </w:pPr>
+            <w:r>
+              <w:rPr>
+                <w:b/>
+                <w:sz w:val="28"/>
+                <w:szCs w:val="28"/>
+              </w:rPr>
+              <w:t>Итого:</w:t>
+            </w:r>
+          </w:p>
+        </w:tc>
+        <w:tc>
+          <w:tcPr>
+            <w:tcW w:w="505" w:type="pct"/>
+            <w:shd w:val="clear" w:color="auto" w:fill="auto"/>
+          </w:tcPr>
+          <w:p>
+            <w:pPr>
+              <w:spacing w:after="0" w:line="240" w:lineRule="auto"/>
+              <w:jc w:val="right"/>
+              <w:rPr>
+                <w:lang w:val="en-US"/>
+              </w:rPr>
+            </w:pPr>
+            <w:r>
+              <w:rPr>
+                <w:b/>
+                <w:bCs/>
+                <w:u w:val="single"/>
+                <w:lang w:val="en-US"/>
+              </w:rPr>
+              <w:t>{{</w:t>
+            </w:r>
+            <w:r>
+              <w:rPr>
+                <w:lang w:val="en-US"/>
+              </w:rPr>
+              <w:t>income_rub_sum</w:t>
+            </w:r>
+            <w:r>
+              <w:rPr>
+                <w:lang w:val="en-US"/>
+              </w:rPr>
+              <w:t>_pfi</w:t>
+            </w:r>
+            <w:r>
+              <w:rPr>
+                <w:b/>
+                <w:bCs/>
+                <w:u w:val="single"/>
+                <w:lang w:val="en-US"/>
+              </w:rPr>
+              <w:t>}}</w:t>
+            </w:r>
+          </w:p>
+        </w:tc>
+        <w:tc>
+          <w:tcPr>
+            <w:tcW w:w="514" w:type="pct"/>
+            <w:shd w:val="clear" w:color="auto" w:fill="auto"/>
+          </w:tcPr>
+          <w:p>
+            <w:pPr>
+              <w:spacing w:after="0" w:line="240" w:lineRule="auto"/>
+              <w:jc w:val="right"/>
+              <w:rPr>
+                <w:lang w:val="en-US"/>
+              </w:rPr>
+            </w:pPr>
+            <w:r>
+              <w:rPr>
+                <w:b/>
+                <w:bCs/>
+                <w:u w:val="single"/>
+                <w:lang w:val="en-US"/>
+              </w:rPr>
+              <w:t>{{</w:t>
+            </w:r>
+            <w:r>
+              <w:rPr>
+                <w:lang w:val="en-US"/>
+              </w:rPr>
+              <w:t>income_</w:t>
+            </w:r>
+            <w:r>
+              <w:rPr>
+                <w:lang w:val="en-US"/>
+              </w:rPr>
+              <w:t>rest</w:t>
+            </w:r>
+            <w:r>
+              <w:rPr>
+                <w:lang w:val="en-US"/>
+              </w:rPr>
+              <w:t>_sum</w:t>
+            </w:r>
+            <w:r>
+              <w:rPr>
+                <w:lang w:val="en-US"/>
+              </w:rPr>
+              <w:t>_pfi</w:t>
+            </w:r>
+            <w:r>
+              <w:rPr>
+                <w:b/>
+                <w:bCs/>
+                <w:u w:val="single"/>
+                <w:lang w:val="en-US"/>
+              </w:rPr>
+              <w:t>}}</w:t>
+            </w:r>
+          </w:p>
+        </w:tc>
+      </w:tr>
+    </w:tbl>
+    <w:p>
+      <w:pPr>
+        <w:jc w:val="both"/>
+        <w:rPr>
+          <w:bCs/>
+          <w:sz w:val="24"/>
+          <w:szCs w:val="24"/>
+        </w:rPr>
+      </w:pPr>
+    </w:p>
+    <w:p>
+      <w:pPr>
+        <w:jc w:val="both"/>
+        <w:rPr>
+          <w:b/>
+          <w:sz w:val="24"/>
+          <w:szCs w:val="24"/>
+        </w:rPr>
+      </w:pPr>
+      <w:r>
+        <w:rPr>
+          <w:bCs/>
+          <w:sz w:val="24"/>
+          <w:szCs w:val="24"/>
+        </w:rPr>
+        <w:t xml:space="preserve">Приведенные в таблице </w:t>
+      </w:r>
+      <w:r>
+        <w:rPr>
+          <w:bCs/>
+          <w:sz w:val="24"/>
+          <w:szCs w:val="24"/>
+        </w:rPr>
+        <w:t>данные</w:t>
+      </w:r>
+      <w:r>
+        <w:rPr>
+          <w:bCs/>
+          <w:sz w:val="24"/>
+          <w:szCs w:val="24"/>
+        </w:rPr>
+        <w:t xml:space="preserve"> подтверждаются отчетами брокера</w:t>
+      </w:r>
+      <w:bookmarkStart w:id="0" w:name="_GoBack"/>
+      <w:bookmarkEnd w:id="0"/>
+      <w:r>
+        <w:rPr>
+          <w:bCs/>
+          <w:sz w:val="24"/>
+          <w:szCs w:val="24"/>
+        </w:rPr>
+        <w:t>.</w:t>
+      </w:r>
+    </w:p>
+    <w:p>
+      <w:pPr>
+        <w:spacing w:after="0" w:line="240" w:lineRule="auto"/>
+      </w:pPr>
+    </w:p>
+    <w:p>
+      <w:pPr>
+        <w:spacing w:after="0" w:line="240" w:lineRule="auto"/>
+        <w:rPr>
+          <w:rFonts w:asciiTheme="majorHAnsi" w:eastAsiaTheme="majorEastAsia" w:hAnsiTheme="majorHAnsi" w:cstheme="majorBidi"/>
+          <w:b/>
+          <w:color w:val="365F91" w:themeColor="accent1" w:themeShade="BF"/>
+          <w:sz w:val="26"/>
+          <w:szCs w:val="26"/>
+        </w:rPr>
+      </w:pPr>
+    </w:p>
+    <w:p>
+      <w:pPr>
+        <w:pStyle w:val="Heading2"/>
+        <w:rPr>
+          <w:color w:val="auto"/>
+        </w:rPr>
+      </w:pPr>
+    </w:p>
+    <w:p>
+      <w:pPr>
+        <w:pStyle w:val="Heading3"/>
+        <w:ind w:firstLine="360"/>
+      </w:pPr>
+      <w:r>
+        <w:t>2.</w:t>
+      </w:r>
+      <w:r>
+        <w:t>4</w:t>
+      </w:r>
+      <w:r>
+        <w:t xml:space="preserve"> </w:t>
+      </w:r>
+      <w:r>
+        <w:t>Расчет налогового вычета на расходы по операциям с ЦБ</w:t>
+      </w:r>
+      <w:r>
+        <w:t xml:space="preserve"> и ПФИ</w:t>
+      </w:r>
+    </w:p>
+    <w:p>
+      <w:pPr>
+        <w:ind w:firstLine="360"/>
+        <w:jc w:val="both"/>
+        <w:rPr>
+          <w:bCs/>
+          <w:sz w:val="24"/>
+          <w:szCs w:val="24"/>
+        </w:rPr>
+      </w:pPr>
+      <w:r>
+        <w:rPr>
+          <w:bCs/>
+          <w:sz w:val="24"/>
+          <w:szCs w:val="24"/>
+        </w:rPr>
+        <w:t>В связи с тем, что брокер взимает в некоторые месяцы плату за ведение счета и её нельзя отнести к конкретной ценной бумаге, эти расходы учтены в данном разделе. В таблице ниже приведен расчет расходов на комиссии брокера:</w:t>
+      </w:r>
+    </w:p>
+    <w:tbl>
+      <w:tblPr>
+        <w:tblStyle w:val="TableGrid"/>
         <w:tblW w:w="14561" w:type="dxa"/>
         <w:tblLook w:val="04A0" w:firstRow="1" w:lastRow="0" w:firstColumn="1" w:lastColumn="0" w:noHBand="0" w:noVBand="1"/>
       </w:tblPr>
@@ -5562,9 +5787,13 @@
               <w:rPr>
                 <w:rFonts w:ascii="Calibri" w:hAnsi="Calibri"/>
                 <w:color w:val="000000"/>
-              </w:rPr>
-            </w:pPr>
-            <w:r>
+                <w:lang w:val="en-US"/>
+              </w:rPr>
+            </w:pPr>
+            <w:r>
+              <w:rPr>
+                <w:lang w:val="en-US"/>
+              </w:rPr>
               <w:t>{{</w:t>
             </w:r>
             <w:r>
@@ -5574,6 +5803,9 @@
               <w:t>item</w:t>
             </w:r>
             <w:r>
+              <w:rPr>
+                <w:lang w:val="en-US"/>
+              </w:rPr>
               <w:t>.</w:t>
             </w:r>
             <w:r>
@@ -5583,6 +5815,9 @@
               <w:t>date</w:t>
             </w:r>
             <w:r>
+              <w:rPr>
+                <w:lang w:val="en-US"/>
+              </w:rPr>
               <w:t>.</w:t>
             </w:r>
             <w:r>
@@ -5592,6 +5827,9 @@
               <w:t>strftime</w:t>
             </w:r>
             <w:r>
+              <w:rPr>
+                <w:lang w:val="en-US"/>
+              </w:rPr>
               <w:t>('%</w:t>
             </w:r>
             <w:r>
@@ -5601,6 +5839,9 @@
               <w:t>d</w:t>
             </w:r>
             <w:r>
+              <w:rPr>
+                <w:lang w:val="en-US"/>
+              </w:rPr>
               <w:t>.%</w:t>
             </w:r>
             <w:r>
@@ -5610,6 +5851,9 @@
               <w:t>m</w:t>
             </w:r>
             <w:r>
+              <w:rPr>
+                <w:lang w:val="en-US"/>
+              </w:rPr>
               <w:t>.%</w:t>
             </w:r>
             <w:r>
@@ -5619,6 +5863,9 @@
               <w:t>Y</w:t>
             </w:r>
             <w:r>
+              <w:rPr>
+                <w:lang w:val="en-US"/>
+              </w:rPr>
               <w:t>')}}</w:t>
             </w:r>
           </w:p>
@@ -5956,7 +6203,7 @@
     </w:p>
     <w:p>
       <w:pPr>
-        <w:pStyle w:val="3"/>
+        <w:pStyle w:val="Heading3"/>
         <w:rPr>
           <w:b w:val="0"/>
           <w:bCs/>
@@ -6063,11 +6310,17 @@
     </w:p>
     <w:p>
       <w:pPr>
-        <w:pStyle w:val="3"/>
+        <w:pStyle w:val="Heading3"/>
         <w:ind w:firstLine="360"/>
       </w:pPr>
       <w:r>
-        <w:t>2.4 Расчет дохода по программе повышения доходности</w:t>
+        <w:t>2.</w:t>
+      </w:r>
+      <w:r>
+        <w:t>5</w:t>
+      </w:r>
+      <w:r>
+        <w:t xml:space="preserve"> Расчет дохода по программе повышения доходности</w:t>
       </w:r>
     </w:p>
     <w:p>
@@ -6239,7 +6492,7 @@
     </w:p>
     <w:tbl>
       <w:tblPr>
-        <w:tblStyle w:val="af5"/>
+        <w:tblStyle w:val="TableGrid"/>
         <w:tblW w:w="0" w:type="auto"/>
         <w:tblLook w:val="04A0" w:firstRow="1" w:lastRow="0" w:firstColumn="1" w:lastColumn="0" w:noHBand="0" w:noVBand="1"/>
       </w:tblPr>
@@ -6580,9 +6833,13 @@
               <w:rPr>
                 <w:rFonts w:ascii="Calibri" w:hAnsi="Calibri"/>
                 <w:color w:val="000000"/>
-              </w:rPr>
-            </w:pPr>
-            <w:r>
+                <w:lang w:val="en-US"/>
+              </w:rPr>
+            </w:pPr>
+            <w:r>
+              <w:rPr>
+                <w:lang w:val="en-US"/>
+              </w:rPr>
               <w:t>{{</w:t>
             </w:r>
             <w:r>
@@ -6592,6 +6849,9 @@
               <w:t>item</w:t>
             </w:r>
             <w:r>
+              <w:rPr>
+                <w:lang w:val="en-US"/>
+              </w:rPr>
               <w:t>.</w:t>
             </w:r>
             <w:r>
@@ -6601,6 +6861,9 @@
               <w:t>date</w:t>
             </w:r>
             <w:r>
+              <w:rPr>
+                <w:lang w:val="en-US"/>
+              </w:rPr>
               <w:t>.</w:t>
             </w:r>
             <w:r>
@@ -6610,6 +6873,9 @@
               <w:t>strftime</w:t>
             </w:r>
             <w:r>
+              <w:rPr>
+                <w:lang w:val="en-US"/>
+              </w:rPr>
               <w:t>('%</w:t>
             </w:r>
             <w:r>
@@ -6619,6 +6885,9 @@
               <w:t>d</w:t>
             </w:r>
             <w:r>
+              <w:rPr>
+                <w:lang w:val="en-US"/>
+              </w:rPr>
               <w:t>.%</w:t>
             </w:r>
             <w:r>
@@ -6628,6 +6897,9 @@
               <w:t>m</w:t>
             </w:r>
             <w:r>
+              <w:rPr>
+                <w:lang w:val="en-US"/>
+              </w:rPr>
               <w:t>.%</w:t>
             </w:r>
             <w:r>
@@ -6637,6 +6909,9 @@
               <w:t>Y</w:t>
             </w:r>
             <w:r>
+              <w:rPr>
+                <w:lang w:val="en-US"/>
+              </w:rPr>
               <w:t>')}}</w:t>
             </w:r>
           </w:p>
@@ -7157,84 +7432,84 @@
     </w:p>
     <w:p>
       <w:pPr>
-        <w:pStyle w:val="3"/>
-        <w:rPr>
-          <w:b w:val="0"/>
-          <w:bCs/>
+        <w:spacing w:after="0" w:line="240" w:lineRule="auto"/>
+        <w:rPr>
+          <w:rFonts w:asciiTheme="majorHAnsi" w:eastAsiaTheme="majorEastAsia" w:hAnsiTheme="majorHAnsi" w:cstheme="majorBidi"/>
+          <w:bCs/>
+          <w:sz w:val="24"/>
+          <w:szCs w:val="24"/>
           <w:lang w:val="en-US"/>
         </w:rPr>
       </w:pPr>
       <w:r>
         <w:rPr>
-          <w:b w:val="0"/>
-          <w:bCs/>
-        </w:rPr>
-        <w:t>{</w:t>
-      </w:r>
-      <w:r>
-        <w:rPr>
-          <w:b w:val="0"/>
+          <w:b/>
           <w:bCs/>
           <w:lang w:val="en-US"/>
         </w:rPr>
-        <w:t>%</w:t>
-      </w:r>
-      <w:r>
-        <w:rPr>
-          <w:b w:val="0"/>
-          <w:bCs/>
-          <w:lang w:val="en-US"/>
-        </w:rPr>
-        <w:t>p</w:t>
-      </w:r>
-      <w:r>
-        <w:rPr>
-          <w:b w:val="0"/>
-          <w:bCs/>
-          <w:lang w:val="en-US"/>
-        </w:rPr>
-        <w:t xml:space="preserve"> endif </w:t>
-      </w:r>
-      <w:r>
-        <w:rPr>
-          <w:b w:val="0"/>
-          <w:bCs/>
-          <w:lang w:val="en-US"/>
-        </w:rPr>
-        <w:t xml:space="preserve"> %</w:t>
-      </w:r>
-      <w:r>
-        <w:rPr>
-          <w:b w:val="0"/>
-          <w:bCs/>
-          <w:lang w:val="en-US"/>
-        </w:rPr>
-        <w:t>}</w:t>
+        <w:br w:type="page"/>
       </w:r>
     </w:p>
     <w:p>
       <w:pPr>
-        <w:spacing w:after="0" w:line="240" w:lineRule="auto"/>
-        <w:rPr>
-          <w:rFonts w:asciiTheme="majorHAnsi" w:eastAsiaTheme="majorEastAsia" w:hAnsiTheme="majorHAnsi" w:cstheme="majorBidi"/>
-          <w:bCs/>
-          <w:sz w:val="24"/>
-          <w:szCs w:val="24"/>
+        <w:pStyle w:val="Heading3"/>
+        <w:rPr>
+          <w:b w:val="0"/>
+          <w:bCs/>
           <w:lang w:val="en-US"/>
         </w:rPr>
       </w:pPr>
       <w:r>
         <w:rPr>
-          <w:b/>
+          <w:b w:val="0"/>
+          <w:bCs/>
+        </w:rPr>
+        <w:t>{</w:t>
+      </w:r>
+      <w:r>
+        <w:rPr>
+          <w:b w:val="0"/>
           <w:bCs/>
           <w:lang w:val="en-US"/>
         </w:rPr>
-        <w:br w:type="page"/>
+        <w:t>%</w:t>
+      </w:r>
+      <w:r>
+        <w:rPr>
+          <w:b w:val="0"/>
+          <w:bCs/>
+          <w:lang w:val="en-US"/>
+        </w:rPr>
+        <w:t>p</w:t>
+      </w:r>
+      <w:r>
+        <w:rPr>
+          <w:b w:val="0"/>
+          <w:bCs/>
+          <w:lang w:val="en-US"/>
+        </w:rPr>
+        <w:t xml:space="preserve"> endif </w:t>
+      </w:r>
+      <w:r>
+        <w:rPr>
+          <w:b w:val="0"/>
+          <w:bCs/>
+          <w:lang w:val="en-US"/>
+        </w:rPr>
+        <w:t xml:space="preserve"> %</w:t>
+      </w:r>
+      <w:r>
+        <w:rPr>
+          <w:b w:val="0"/>
+          <w:bCs/>
+          <w:lang w:val="en-US"/>
+        </w:rPr>
+        <w:t>}</w:t>
       </w:r>
     </w:p>
     <w:p>
       <w:pPr>
-        <w:pStyle w:val="2"/>
+        <w:pStyle w:val="Heading2"/>
         <w:numPr>
           <w:ilvl w:val="0"/>
           <w:numId w:val="1"/>
@@ -7247,7 +7522,6 @@
         <w:rPr>
           <w:color w:val="auto"/>
         </w:rPr>
-        <w:lastRenderedPageBreak/>
         <w:t>Прилагаемые документы:</w:t>
       </w:r>
     </w:p>
@@ -7262,7 +7536,7 @@
     </w:p>
     <w:p>
       <w:pPr>
-        <w:pStyle w:val="af"/>
+        <w:pStyle w:val="ListParagraph"/>
         <w:numPr>
           <w:ilvl w:val="0"/>
           <w:numId w:val="3"/>
@@ -7293,7 +7567,7 @@
     </w:p>
     <w:p>
       <w:pPr>
-        <w:pStyle w:val="af"/>
+        <w:pStyle w:val="ListParagraph"/>
         <w:numPr>
           <w:ilvl w:val="0"/>
           <w:numId w:val="3"/>
@@ -7324,7 +7598,7 @@
     </w:p>
     <w:p>
       <w:pPr>
-        <w:pStyle w:val="af"/>
+        <w:pStyle w:val="ListParagraph"/>
         <w:numPr>
           <w:ilvl w:val="0"/>
           <w:numId w:val="3"/>
@@ -7347,7 +7621,7 @@
     </w:p>
     <w:p>
       <w:pPr>
-        <w:pStyle w:val="af"/>
+        <w:pStyle w:val="ListParagraph"/>
         <w:numPr>
           <w:ilvl w:val="0"/>
           <w:numId w:val="3"/>
@@ -7434,7 +7708,7 @@
 </file>
 
 <file path=word/endnotes.xml><?xml version="1.0" encoding="utf-8"?>
-<w:endnotes xmlns:wpc="http://schemas.microsoft.com/office/word/2010/wordprocessingCanvas" xmlns:cx="http://schemas.microsoft.com/office/drawing/2014/chartex" xmlns:cx1="http://schemas.microsoft.com/office/drawing/2015/9/8/chartex" xmlns:cx2="http://schemas.microsoft.com/office/drawing/2015/10/21/chartex" xmlns:cx3="http://schemas.microsoft.com/office/drawing/2016/5/9/chartex" xmlns:cx4="http://schemas.microsoft.com/office/drawing/2016/5/10/chartex" xmlns:cx5="http://schemas.microsoft.com/office/drawing/2016/5/11/chartex" xmlns:cx6="http://schemas.microsoft.com/office/drawing/2016/5/12/chartex" xmlns:cx7="http://schemas.microsoft.com/office/drawing/2016/5/13/chartex" xmlns:cx8="http://schemas.microsoft.com/office/drawing/2016/5/14/chartex" xmlns:mc="http://schemas.openxmlformats.org/markup-compatibility/2006" xmlns:aink="http://schemas.microsoft.com/office/drawing/2016/ink" xmlns:am3d="http://schemas.microsoft.com/office/drawing/2017/model3d" xmlns:o="urn:schemas-microsoft-com:office:office" xmlns:r="http://schemas.openxmlformats.org/officeDocument/2006/relationships" xmlns:m="http://schemas.openxmlformats.org/officeDocument/2006/math" xmlns:v="urn:schemas-microsoft-com:vml" xmlns:wp14="http://schemas.microsoft.com/office/word/2010/wordprocessingDrawing" xmlns:wp="http://schemas.openxmlformats.org/drawingml/2006/wordprocessingDrawing" xmlns:w10="urn:schemas-microsoft-com:office:word" xmlns:w="http://schemas.openxmlformats.org/wordprocessingml/2006/main" xmlns:w14="http://schemas.microsoft.com/office/word/2010/wordml" xmlns:w15="http://schemas.microsoft.com/office/word/2012/wordml" xmlns:w16cex="http://schemas.microsoft.com/office/word/2018/wordml/cex" xmlns:w16cid="http://schemas.microsoft.com/office/word/2016/wordml/cid" xmlns:w16="http://schemas.microsoft.com/office/word/2018/wordml" xmlns:w16se="http://schemas.microsoft.com/office/word/2015/wordml/symex" xmlns:wpg="http://schemas.microsoft.com/office/word/2010/wordprocessingGroup" xmlns:wpi="http://schemas.microsoft.com/office/word/2010/wordprocessingInk" xmlns:wne="http://schemas.microsoft.com/office/word/2006/wordml" xmlns:wps="http://schemas.microsoft.com/office/word/2010/wordprocessingShape" mc:Ignorable="w14 w15 w16se w16cid w16 w16cex wp14">
+<w:endnotes xmlns:wpc="http://schemas.microsoft.com/office/word/2010/wordprocessingCanvas" xmlns:cx="http://schemas.microsoft.com/office/drawing/2014/chartex" xmlns:mc="http://schemas.openxmlformats.org/markup-compatibility/2006" xmlns:o="urn:schemas-microsoft-com:office:office" xmlns:r="http://schemas.openxmlformats.org/officeDocument/2006/relationships" xmlns:m="http://schemas.openxmlformats.org/officeDocument/2006/math" xmlns:v="urn:schemas-microsoft-com:vml" xmlns:wp14="http://schemas.microsoft.com/office/word/2010/wordprocessingDrawing" xmlns:wp="http://schemas.openxmlformats.org/drawingml/2006/wordprocessingDrawing" xmlns:w10="urn:schemas-microsoft-com:office:word" xmlns:w="http://schemas.openxmlformats.org/wordprocessingml/2006/main" xmlns:w14="http://schemas.microsoft.com/office/word/2010/wordml" xmlns:w15="http://schemas.microsoft.com/office/word/2012/wordml" xmlns:w16se="http://schemas.microsoft.com/office/word/2015/wordml/symex" xmlns:wpg="http://schemas.microsoft.com/office/word/2010/wordprocessingGroup" xmlns:wpi="http://schemas.microsoft.com/office/word/2010/wordprocessingInk" xmlns:wne="http://schemas.microsoft.com/office/word/2006/wordml" xmlns:wps="http://schemas.microsoft.com/office/word/2010/wordprocessingShape" mc:Ignorable="w14 w15 w16se wp14">
   <w:endnote w:type="separator" w:id="-1">
     <w:p>
       <w:pPr>
@@ -7459,7 +7733,7 @@
 </file>
 
 <file path=word/footer1.xml><?xml version="1.0" encoding="utf-8"?>
-<w:ftr xmlns:wpc="http://schemas.microsoft.com/office/word/2010/wordprocessingCanvas" xmlns:cx="http://schemas.microsoft.com/office/drawing/2014/chartex" xmlns:cx1="http://schemas.microsoft.com/office/drawing/2015/9/8/chartex" xmlns:cx2="http://schemas.microsoft.com/office/drawing/2015/10/21/chartex" xmlns:cx3="http://schemas.microsoft.com/office/drawing/2016/5/9/chartex" xmlns:cx4="http://schemas.microsoft.com/office/drawing/2016/5/10/chartex" xmlns:cx5="http://schemas.microsoft.com/office/drawing/2016/5/11/chartex" xmlns:cx6="http://schemas.microsoft.com/office/drawing/2016/5/12/chartex" xmlns:cx7="http://schemas.microsoft.com/office/drawing/2016/5/13/chartex" xmlns:cx8="http://schemas.microsoft.com/office/drawing/2016/5/14/chartex" xmlns:mc="http://schemas.openxmlformats.org/markup-compatibility/2006" xmlns:aink="http://schemas.microsoft.com/office/drawing/2016/ink" xmlns:am3d="http://schemas.microsoft.com/office/drawing/2017/model3d" xmlns:o="urn:schemas-microsoft-com:office:office" xmlns:r="http://schemas.openxmlformats.org/officeDocument/2006/relationships" xmlns:m="http://schemas.openxmlformats.org/officeDocument/2006/math" xmlns:v="urn:schemas-microsoft-com:vml" xmlns:wp14="http://schemas.microsoft.com/office/word/2010/wordprocessingDrawing" xmlns:wp="http://schemas.openxmlformats.org/drawingml/2006/wordprocessingDrawing" xmlns:w10="urn:schemas-microsoft-com:office:word" xmlns:w="http://schemas.openxmlformats.org/wordprocessingml/2006/main" xmlns:w14="http://schemas.microsoft.com/office/word/2010/wordml" xmlns:w15="http://schemas.microsoft.com/office/word/2012/wordml" xmlns:w16cex="http://schemas.microsoft.com/office/word/2018/wordml/cex" xmlns:w16cid="http://schemas.microsoft.com/office/word/2016/wordml/cid" xmlns:w16="http://schemas.microsoft.com/office/word/2018/wordml" xmlns:w16se="http://schemas.microsoft.com/office/word/2015/wordml/symex" xmlns:wpg="http://schemas.microsoft.com/office/word/2010/wordprocessingGroup" xmlns:wpi="http://schemas.microsoft.com/office/word/2010/wordprocessingInk" xmlns:wne="http://schemas.microsoft.com/office/word/2006/wordml" xmlns:wps="http://schemas.microsoft.com/office/word/2010/wordprocessingShape" mc:Ignorable="w14 w15 w16se w16cid w16 w16cex wp14">
+<w:ftr xmlns:wpc="http://schemas.microsoft.com/office/word/2010/wordprocessingCanvas" xmlns:cx="http://schemas.microsoft.com/office/drawing/2014/chartex" xmlns:mc="http://schemas.openxmlformats.org/markup-compatibility/2006" xmlns:o="urn:schemas-microsoft-com:office:office" xmlns:r="http://schemas.openxmlformats.org/officeDocument/2006/relationships" xmlns:m="http://schemas.openxmlformats.org/officeDocument/2006/math" xmlns:v="urn:schemas-microsoft-com:vml" xmlns:wp14="http://schemas.microsoft.com/office/word/2010/wordprocessingDrawing" xmlns:wp="http://schemas.openxmlformats.org/drawingml/2006/wordprocessingDrawing" xmlns:w10="urn:schemas-microsoft-com:office:word" xmlns:w="http://schemas.openxmlformats.org/wordprocessingml/2006/main" xmlns:w14="http://schemas.microsoft.com/office/word/2010/wordml" xmlns:w15="http://schemas.microsoft.com/office/word/2012/wordml" xmlns:w16se="http://schemas.microsoft.com/office/word/2015/wordml/symex" xmlns:wpg="http://schemas.microsoft.com/office/word/2010/wordprocessingGroup" xmlns:wpi="http://schemas.microsoft.com/office/word/2010/wordprocessingInk" xmlns:wne="http://schemas.microsoft.com/office/word/2006/wordml" xmlns:wps="http://schemas.microsoft.com/office/word/2010/wordprocessingShape" mc:Ignorable="w14 w15 w16se wp14">
   <w:sdt>
     <w:sdtPr>
       <w:id w:val="1796683338"/>
@@ -7472,7 +7746,7 @@
     <w:sdtContent>
       <w:p>
         <w:pPr>
-          <w:pStyle w:val="af2"/>
+          <w:pStyle w:val="Footer"/>
           <w:jc w:val="right"/>
         </w:pPr>
         <w:r>
@@ -7485,7 +7759,10 @@
           <w:fldChar w:fldCharType="separate"/>
         </w:r>
         <w:r>
-          <w:t>5</w:t>
+          <w:rPr>
+            <w:noProof/>
+          </w:rPr>
+          <w:t>7</w:t>
         </w:r>
         <w:r>
           <w:fldChar w:fldCharType="end"/>
@@ -7495,14 +7772,14 @@
   </w:sdt>
   <w:p>
     <w:pPr>
-      <w:pStyle w:val="af2"/>
+      <w:pStyle w:val="Footer"/>
     </w:pPr>
   </w:p>
 </w:ftr>
 </file>
 
 <file path=word/footnotes.xml><?xml version="1.0" encoding="utf-8"?>
-<w:footnotes xmlns:wpc="http://schemas.microsoft.com/office/word/2010/wordprocessingCanvas" xmlns:cx="http://schemas.microsoft.com/office/drawing/2014/chartex" xmlns:cx1="http://schemas.microsoft.com/office/drawing/2015/9/8/chartex" xmlns:cx2="http://schemas.microsoft.com/office/drawing/2015/10/21/chartex" xmlns:cx3="http://schemas.microsoft.com/office/drawing/2016/5/9/chartex" xmlns:cx4="http://schemas.microsoft.com/office/drawing/2016/5/10/chartex" xmlns:cx5="http://schemas.microsoft.com/office/drawing/2016/5/11/chartex" xmlns:cx6="http://schemas.microsoft.com/office/drawing/2016/5/12/chartex" xmlns:cx7="http://schemas.microsoft.com/office/drawing/2016/5/13/chartex" xmlns:cx8="http://schemas.microsoft.com/office/drawing/2016/5/14/chartex" xmlns:mc="http://schemas.openxmlformats.org/markup-compatibility/2006" xmlns:aink="http://schemas.microsoft.com/office/drawing/2016/ink" xmlns:am3d="http://schemas.microsoft.com/office/drawing/2017/model3d" xmlns:o="urn:schemas-microsoft-com:office:office" xmlns:r="http://schemas.openxmlformats.org/officeDocument/2006/relationships" xmlns:m="http://schemas.openxmlformats.org/officeDocument/2006/math" xmlns:v="urn:schemas-microsoft-com:vml" xmlns:wp14="http://schemas.microsoft.com/office/word/2010/wordprocessingDrawing" xmlns:wp="http://schemas.openxmlformats.org/drawingml/2006/wordprocessingDrawing" xmlns:w10="urn:schemas-microsoft-com:office:word" xmlns:w="http://schemas.openxmlformats.org/wordprocessingml/2006/main" xmlns:w14="http://schemas.microsoft.com/office/word/2010/wordml" xmlns:w15="http://schemas.microsoft.com/office/word/2012/wordml" xmlns:w16cex="http://schemas.microsoft.com/office/word/2018/wordml/cex" xmlns:w16cid="http://schemas.microsoft.com/office/word/2016/wordml/cid" xmlns:w16="http://schemas.microsoft.com/office/word/2018/wordml" xmlns:w16se="http://schemas.microsoft.com/office/word/2015/wordml/symex" xmlns:wpg="http://schemas.microsoft.com/office/word/2010/wordprocessingGroup" xmlns:wpi="http://schemas.microsoft.com/office/word/2010/wordprocessingInk" xmlns:wne="http://schemas.microsoft.com/office/word/2006/wordml" xmlns:wps="http://schemas.microsoft.com/office/word/2010/wordprocessingShape" mc:Ignorable="w14 w15 w16se w16cid w16 w16cex wp14">
+<w:footnotes xmlns:wpc="http://schemas.microsoft.com/office/word/2010/wordprocessingCanvas" xmlns:cx="http://schemas.microsoft.com/office/drawing/2014/chartex" xmlns:mc="http://schemas.openxmlformats.org/markup-compatibility/2006" xmlns:o="urn:schemas-microsoft-com:office:office" xmlns:r="http://schemas.openxmlformats.org/officeDocument/2006/relationships" xmlns:m="http://schemas.openxmlformats.org/officeDocument/2006/math" xmlns:v="urn:schemas-microsoft-com:vml" xmlns:wp14="http://schemas.microsoft.com/office/word/2010/wordprocessingDrawing" xmlns:wp="http://schemas.openxmlformats.org/drawingml/2006/wordprocessingDrawing" xmlns:w10="urn:schemas-microsoft-com:office:word" xmlns:w="http://schemas.openxmlformats.org/wordprocessingml/2006/main" xmlns:w14="http://schemas.microsoft.com/office/word/2010/wordml" xmlns:w15="http://schemas.microsoft.com/office/word/2012/wordml" xmlns:w16se="http://schemas.microsoft.com/office/word/2015/wordml/symex" xmlns:wpg="http://schemas.microsoft.com/office/word/2010/wordprocessingGroup" xmlns:wpi="http://schemas.microsoft.com/office/word/2010/wordprocessingInk" xmlns:wne="http://schemas.microsoft.com/office/word/2006/wordml" xmlns:wps="http://schemas.microsoft.com/office/word/2010/wordprocessingShape" mc:Ignorable="w14 w15 w16se wp14">
   <w:footnote w:type="separator" w:id="-1">
     <w:p>
       <w:pPr>
@@ -7527,7 +7804,7 @@
 </file>
 
 <file path=word/numbering.xml><?xml version="1.0" encoding="utf-8"?>
-<w:numbering xmlns:wpc="http://schemas.microsoft.com/office/word/2010/wordprocessingCanvas" xmlns:cx="http://schemas.microsoft.com/office/drawing/2014/chartex" xmlns:cx1="http://schemas.microsoft.com/office/drawing/2015/9/8/chartex" xmlns:cx2="http://schemas.microsoft.com/office/drawing/2015/10/21/chartex" xmlns:cx3="http://schemas.microsoft.com/office/drawing/2016/5/9/chartex" xmlns:cx4="http://schemas.microsoft.com/office/drawing/2016/5/10/chartex" xmlns:cx5="http://schemas.microsoft.com/office/drawing/2016/5/11/chartex" xmlns:cx6="http://schemas.microsoft.com/office/drawing/2016/5/12/chartex" xmlns:cx7="http://schemas.microsoft.com/office/drawing/2016/5/13/chartex" xmlns:cx8="http://schemas.microsoft.com/office/drawing/2016/5/14/chartex" xmlns:mc="http://schemas.openxmlformats.org/markup-compatibility/2006" xmlns:aink="http://schemas.microsoft.com/office/drawing/2016/ink" xmlns:am3d="http://schemas.microsoft.com/office/drawing/2017/model3d" xmlns:o="urn:schemas-microsoft-com:office:office" xmlns:r="http://schemas.openxmlformats.org/officeDocument/2006/relationships" xmlns:m="http://schemas.openxmlformats.org/officeDocument/2006/math" xmlns:v="urn:schemas-microsoft-com:vml" xmlns:wp14="http://schemas.microsoft.com/office/word/2010/wordprocessingDrawing" xmlns:wp="http://schemas.openxmlformats.org/drawingml/2006/wordprocessingDrawing" xmlns:w10="urn:schemas-microsoft-com:office:word" xmlns:w="http://schemas.openxmlformats.org/wordprocessingml/2006/main" xmlns:w14="http://schemas.microsoft.com/office/word/2010/wordml" xmlns:w15="http://schemas.microsoft.com/office/word/2012/wordml" xmlns:w16cex="http://schemas.microsoft.com/office/word/2018/wordml/cex" xmlns:w16cid="http://schemas.microsoft.com/office/word/2016/wordml/cid" xmlns:w16="http://schemas.microsoft.com/office/word/2018/wordml" xmlns:w16se="http://schemas.microsoft.com/office/word/2015/wordml/symex" xmlns:wpg="http://schemas.microsoft.com/office/word/2010/wordprocessingGroup" xmlns:wpi="http://schemas.microsoft.com/office/word/2010/wordprocessingInk" xmlns:wne="http://schemas.microsoft.com/office/word/2006/wordml" xmlns:wps="http://schemas.microsoft.com/office/word/2010/wordprocessingShape" mc:Ignorable="w14 w15 w16se w16cid w16 w16cex wp14">
+<w:numbering xmlns:wpc="http://schemas.microsoft.com/office/word/2010/wordprocessingCanvas" xmlns:cx="http://schemas.microsoft.com/office/drawing/2014/chartex" xmlns:mc="http://schemas.openxmlformats.org/markup-compatibility/2006" xmlns:o="urn:schemas-microsoft-com:office:office" xmlns:r="http://schemas.openxmlformats.org/officeDocument/2006/relationships" xmlns:m="http://schemas.openxmlformats.org/officeDocument/2006/math" xmlns:v="urn:schemas-microsoft-com:vml" xmlns:wp14="http://schemas.microsoft.com/office/word/2010/wordprocessingDrawing" xmlns:wp="http://schemas.openxmlformats.org/drawingml/2006/wordprocessingDrawing" xmlns:w10="urn:schemas-microsoft-com:office:word" xmlns:w="http://schemas.openxmlformats.org/wordprocessingml/2006/main" xmlns:w14="http://schemas.microsoft.com/office/word/2010/wordml" xmlns:w15="http://schemas.microsoft.com/office/word/2012/wordml" xmlns:w16se="http://schemas.microsoft.com/office/word/2015/wordml/symex" xmlns:wpg="http://schemas.microsoft.com/office/word/2010/wordprocessingGroup" xmlns:wpi="http://schemas.microsoft.com/office/word/2010/wordprocessingInk" xmlns:wne="http://schemas.microsoft.com/office/word/2006/wordml" xmlns:wps="http://schemas.microsoft.com/office/word/2010/wordprocessingShape" mc:Ignorable="w14 w15 w16se wp14">
   <w:abstractNum w:abstractNumId="0" w15:restartNumberingAfterBreak="0">
     <w:nsid w:val="06436CDF"/>
     <w:multiLevelType w:val="multilevel"/>
@@ -8044,7 +8321,7 @@
 </file>
 
 <file path=word/styles.xml><?xml version="1.0" encoding="utf-8"?>
-<w:styles xmlns:mc="http://schemas.openxmlformats.org/markup-compatibility/2006" xmlns:r="http://schemas.openxmlformats.org/officeDocument/2006/relationships" xmlns:w="http://schemas.openxmlformats.org/wordprocessingml/2006/main" xmlns:w14="http://schemas.microsoft.com/office/word/2010/wordml" xmlns:w15="http://schemas.microsoft.com/office/word/2012/wordml" xmlns:w16cex="http://schemas.microsoft.com/office/word/2018/wordml/cex" xmlns:w16cid="http://schemas.microsoft.com/office/word/2016/wordml/cid" xmlns:w16="http://schemas.microsoft.com/office/word/2018/wordml" xmlns:w16se="http://schemas.microsoft.com/office/word/2015/wordml/symex" mc:Ignorable="w14 w15 w16se w16cid w16 w16cex">
+<w:styles xmlns:mc="http://schemas.openxmlformats.org/markup-compatibility/2006" xmlns:r="http://schemas.openxmlformats.org/officeDocument/2006/relationships" xmlns:w="http://schemas.openxmlformats.org/wordprocessingml/2006/main" xmlns:w14="http://schemas.microsoft.com/office/word/2010/wordml" xmlns:w15="http://schemas.microsoft.com/office/word/2012/wordml" xmlns:w16se="http://schemas.microsoft.com/office/word/2015/wordml/symex" mc:Ignorable="w14 w15 w16se">
   <w:docDefaults>
     <w:rPrDefault>
       <w:rPr>
@@ -8055,7 +8332,7 @@
     </w:rPrDefault>
     <w:pPrDefault/>
   </w:docDefaults>
-  <w:latentStyles w:defLockedState="0" w:defUIPriority="99" w:defSemiHidden="0" w:defUnhideWhenUsed="0" w:defQFormat="0" w:count="376">
+  <w:latentStyles w:defLockedState="0" w:defUIPriority="99" w:defSemiHidden="0" w:defUnhideWhenUsed="0" w:defQFormat="0" w:count="371">
     <w:lsdException w:name="Normal" w:uiPriority="0" w:qFormat="1"/>
     <w:lsdException w:name="heading 1" w:uiPriority="9" w:qFormat="1"/>
     <w:lsdException w:name="heading 2" w:semiHidden="1" w:uiPriority="9" w:unhideWhenUsed="1" w:qFormat="1"/>
@@ -8427,13 +8704,8 @@
     <w:lsdException w:name="List Table 5 Dark Accent 6" w:uiPriority="50"/>
     <w:lsdException w:name="List Table 6 Colorful Accent 6" w:uiPriority="51"/>
     <w:lsdException w:name="List Table 7 Colorful Accent 6" w:uiPriority="52"/>
-    <w:lsdException w:name="Mention" w:semiHidden="1" w:unhideWhenUsed="1"/>
-    <w:lsdException w:name="Smart Hyperlink" w:semiHidden="1" w:unhideWhenUsed="1"/>
-    <w:lsdException w:name="Hashtag" w:semiHidden="1" w:unhideWhenUsed="1"/>
-    <w:lsdException w:name="Unresolved Mention" w:semiHidden="1" w:unhideWhenUsed="1"/>
-    <w:lsdException w:name="Smart Link" w:semiHidden="1" w:unhideWhenUsed="1"/>
   </w:latentStyles>
-  <w:style w:type="paragraph" w:default="1" w:styleId="a">
+  <w:style w:type="paragraph" w:default="1" w:styleId="Normal">
     <w:name w:val="Normal"/>
     <w:qFormat/>
     <w:pPr>
@@ -8443,11 +8715,11 @@
       <w:sz w:val="22"/>
     </w:rPr>
   </w:style>
-  <w:style w:type="paragraph" w:styleId="1">
+  <w:style w:type="paragraph" w:styleId="Heading1">
     <w:name w:val="heading 1"/>
-    <w:basedOn w:val="a"/>
-    <w:next w:val="a"/>
-    <w:link w:val="10"/>
+    <w:basedOn w:val="Normal"/>
+    <w:next w:val="Normal"/>
+    <w:link w:val="Heading1Char"/>
     <w:uiPriority w:val="9"/>
     <w:qFormat/>
     <w:rsid w:val="00BA6BB0"/>
@@ -8464,11 +8736,11 @@
       <w:szCs w:val="32"/>
     </w:rPr>
   </w:style>
-  <w:style w:type="paragraph" w:styleId="2">
+  <w:style w:type="paragraph" w:styleId="Heading2">
     <w:name w:val="heading 2"/>
-    <w:basedOn w:val="a"/>
-    <w:next w:val="a"/>
-    <w:link w:val="20"/>
+    <w:basedOn w:val="Normal"/>
+    <w:next w:val="Normal"/>
+    <w:link w:val="Heading2Char"/>
     <w:uiPriority w:val="9"/>
     <w:unhideWhenUsed/>
     <w:qFormat/>
@@ -8487,11 +8759,11 @@
       <w:szCs w:val="26"/>
     </w:rPr>
   </w:style>
-  <w:style w:type="paragraph" w:styleId="3">
+  <w:style w:type="paragraph" w:styleId="Heading3">
     <w:name w:val="heading 3"/>
-    <w:basedOn w:val="a"/>
-    <w:next w:val="a"/>
-    <w:link w:val="30"/>
+    <w:basedOn w:val="Normal"/>
+    <w:next w:val="Normal"/>
+    <w:link w:val="Heading3Char"/>
     <w:uiPriority w:val="9"/>
     <w:unhideWhenUsed/>
     <w:qFormat/>
@@ -8509,13 +8781,13 @@
       <w:szCs w:val="24"/>
     </w:rPr>
   </w:style>
-  <w:style w:type="character" w:default="1" w:styleId="a0">
+  <w:style w:type="character" w:default="1" w:styleId="DefaultParagraphFont">
     <w:name w:val="Default Paragraph Font"/>
     <w:uiPriority w:val="1"/>
     <w:semiHidden/>
     <w:unhideWhenUsed/>
   </w:style>
-  <w:style w:type="table" w:default="1" w:styleId="a1">
+  <w:style w:type="table" w:default="1" w:styleId="TableNormal">
     <w:name w:val="Normal Table"/>
     <w:uiPriority w:val="99"/>
     <w:semiHidden/>
@@ -8530,35 +8802,35 @@
       </w:tblCellMar>
     </w:tblPr>
   </w:style>
-  <w:style w:type="numbering" w:default="1" w:styleId="a2">
+  <w:style w:type="numbering" w:default="1" w:styleId="NoList">
     <w:name w:val="No List"/>
     <w:uiPriority w:val="99"/>
     <w:semiHidden/>
     <w:unhideWhenUsed/>
   </w:style>
-  <w:style w:type="character" w:customStyle="1" w:styleId="a3">
+  <w:style w:type="character" w:customStyle="1" w:styleId="a">
     <w:name w:val="Верхний колонтитул Знак"/>
-    <w:basedOn w:val="a0"/>
+    <w:basedOn w:val="DefaultParagraphFont"/>
     <w:uiPriority w:val="99"/>
     <w:qFormat/>
     <w:rsid w:val="005D5B85"/>
   </w:style>
-  <w:style w:type="character" w:customStyle="1" w:styleId="a4">
+  <w:style w:type="character" w:customStyle="1" w:styleId="a0">
     <w:name w:val="Нижний колонтитул Знак"/>
-    <w:basedOn w:val="a0"/>
+    <w:basedOn w:val="DefaultParagraphFont"/>
     <w:uiPriority w:val="99"/>
     <w:qFormat/>
     <w:rsid w:val="005D5B85"/>
   </w:style>
   <w:style w:type="character" w:customStyle="1" w:styleId="apple-converted-space">
     <w:name w:val="apple-converted-space"/>
-    <w:basedOn w:val="a0"/>
+    <w:basedOn w:val="DefaultParagraphFont"/>
     <w:qFormat/>
     <w:rsid w:val="003B638D"/>
   </w:style>
-  <w:style w:type="character" w:customStyle="1" w:styleId="a5">
+  <w:style w:type="character" w:customStyle="1" w:styleId="a1">
     <w:name w:val="Текст выноски Знак"/>
-    <w:basedOn w:val="a0"/>
+    <w:basedOn w:val="DefaultParagraphFont"/>
     <w:uiPriority w:val="99"/>
     <w:semiHidden/>
     <w:qFormat/>
@@ -8571,7 +8843,7 @@
   </w:style>
   <w:style w:type="character" w:customStyle="1" w:styleId="HTML">
     <w:name w:val="Стандартный HTML Знак"/>
-    <w:basedOn w:val="a0"/>
+    <w:basedOn w:val="DefaultParagraphFont"/>
     <w:link w:val="HTML"/>
     <w:uiPriority w:val="99"/>
     <w:semiHidden/>
@@ -8586,25 +8858,25 @@
   </w:style>
   <w:style w:type="character" w:customStyle="1" w:styleId="pun">
     <w:name w:val="pun"/>
-    <w:basedOn w:val="a0"/>
+    <w:basedOn w:val="DefaultParagraphFont"/>
     <w:qFormat/>
     <w:rsid w:val="00BF39A1"/>
   </w:style>
   <w:style w:type="character" w:customStyle="1" w:styleId="pln">
     <w:name w:val="pln"/>
-    <w:basedOn w:val="a0"/>
+    <w:basedOn w:val="DefaultParagraphFont"/>
     <w:qFormat/>
     <w:rsid w:val="00BF39A1"/>
   </w:style>
   <w:style w:type="character" w:customStyle="1" w:styleId="str">
     <w:name w:val="str"/>
-    <w:basedOn w:val="a0"/>
+    <w:basedOn w:val="DefaultParagraphFont"/>
     <w:qFormat/>
     <w:rsid w:val="00BF39A1"/>
   </w:style>
   <w:style w:type="character" w:customStyle="1" w:styleId="-">
     <w:name w:val="Интернет-ссылка"/>
-    <w:basedOn w:val="a0"/>
+    <w:basedOn w:val="DefaultParagraphFont"/>
     <w:uiPriority w:val="99"/>
     <w:unhideWhenUsed/>
     <w:rsid w:val="00BA6BB0"/>
@@ -8613,9 +8885,9 @@
       <w:u w:val="single"/>
     </w:rPr>
   </w:style>
-  <w:style w:type="character" w:styleId="a6">
+  <w:style w:type="character" w:customStyle="1" w:styleId="UnresolvedMention">
     <w:name w:val="Unresolved Mention"/>
-    <w:basedOn w:val="a0"/>
+    <w:basedOn w:val="DefaultParagraphFont"/>
     <w:uiPriority w:val="99"/>
     <w:semiHidden/>
     <w:unhideWhenUsed/>
@@ -8626,10 +8898,10 @@
       <w:shd w:val="clear" w:color="auto" w:fill="E1DFDD"/>
     </w:rPr>
   </w:style>
-  <w:style w:type="character" w:customStyle="1" w:styleId="10">
-    <w:name w:val="Заголовок 1 Знак"/>
-    <w:basedOn w:val="a0"/>
-    <w:link w:val="1"/>
+  <w:style w:type="character" w:customStyle="1" w:styleId="Heading1Char">
+    <w:name w:val="Heading 1 Char"/>
+    <w:basedOn w:val="DefaultParagraphFont"/>
+    <w:link w:val="Heading1"/>
     <w:uiPriority w:val="9"/>
     <w:qFormat/>
     <w:rsid w:val="00BA6BB0"/>
@@ -8640,10 +8912,10 @@
       <w:szCs w:val="32"/>
     </w:rPr>
   </w:style>
-  <w:style w:type="character" w:customStyle="1" w:styleId="20">
-    <w:name w:val="Заголовок 2 Знак"/>
-    <w:basedOn w:val="a0"/>
-    <w:link w:val="2"/>
+  <w:style w:type="character" w:customStyle="1" w:styleId="Heading2Char">
+    <w:name w:val="Heading 2 Char"/>
+    <w:basedOn w:val="DefaultParagraphFont"/>
+    <w:link w:val="Heading2"/>
     <w:uiPriority w:val="9"/>
     <w:qFormat/>
     <w:rsid w:val="006361E4"/>
@@ -8655,9 +8927,9 @@
       <w:szCs w:val="26"/>
     </w:rPr>
   </w:style>
-  <w:style w:type="character" w:styleId="a7">
+  <w:style w:type="character" w:styleId="PlaceholderText">
     <w:name w:val="Placeholder Text"/>
-    <w:basedOn w:val="a0"/>
+    <w:basedOn w:val="DefaultParagraphFont"/>
     <w:uiPriority w:val="99"/>
     <w:semiHidden/>
     <w:qFormat/>
@@ -8666,9 +8938,9 @@
       <w:color w:val="808080"/>
     </w:rPr>
   </w:style>
-  <w:style w:type="character" w:customStyle="1" w:styleId="a8">
+  <w:style w:type="character" w:customStyle="1" w:styleId="a2">
     <w:name w:val="Выделенная цитата Знак"/>
-    <w:basedOn w:val="a0"/>
+    <w:basedOn w:val="DefaultParagraphFont"/>
     <w:uiPriority w:val="30"/>
     <w:qFormat/>
     <w:rsid w:val="00E469B4"/>
@@ -8680,7 +8952,7 @@
   </w:style>
   <w:style w:type="character" w:customStyle="1" w:styleId="fontstyle01">
     <w:name w:val="fontstyle01"/>
-    <w:basedOn w:val="a0"/>
+    <w:basedOn w:val="DefaultParagraphFont"/>
     <w:qFormat/>
     <w:rsid w:val="00B25AB4"/>
     <w:rPr>
@@ -8694,7 +8966,7 @@
       <w:szCs w:val="20"/>
     </w:rPr>
   </w:style>
-  <w:style w:type="character" w:customStyle="1" w:styleId="a9">
+  <w:style w:type="character" w:customStyle="1" w:styleId="a3">
     <w:name w:val="Символ нумерации"/>
     <w:qFormat/>
     <w:rPr>
@@ -8702,10 +8974,10 @@
       <w:szCs w:val="24"/>
     </w:rPr>
   </w:style>
-  <w:style w:type="paragraph" w:styleId="aa">
+  <w:style w:type="paragraph" w:styleId="Title">
     <w:name w:val="Title"/>
-    <w:basedOn w:val="a"/>
-    <w:next w:val="ab"/>
+    <w:basedOn w:val="Normal"/>
+    <w:next w:val="BodyText"/>
     <w:qFormat/>
     <w:pPr>
       <w:keepNext/>
@@ -8717,23 +8989,23 @@
       <w:szCs w:val="28"/>
     </w:rPr>
   </w:style>
-  <w:style w:type="paragraph" w:styleId="ab">
+  <w:style w:type="paragraph" w:styleId="BodyText">
     <w:name w:val="Body Text"/>
-    <w:basedOn w:val="a"/>
+    <w:basedOn w:val="Normal"/>
     <w:pPr>
       <w:spacing w:after="140"/>
     </w:pPr>
   </w:style>
-  <w:style w:type="paragraph" w:styleId="ac">
+  <w:style w:type="paragraph" w:styleId="List">
     <w:name w:val="List"/>
-    <w:basedOn w:val="ab"/>
+    <w:basedOn w:val="BodyText"/>
     <w:rPr>
       <w:rFonts w:cs="Lucida Sans"/>
     </w:rPr>
   </w:style>
-  <w:style w:type="paragraph" w:styleId="ad">
+  <w:style w:type="paragraph" w:styleId="Caption">
     <w:name w:val="caption"/>
-    <w:basedOn w:val="a"/>
+    <w:basedOn w:val="Normal"/>
     <w:qFormat/>
     <w:pPr>
       <w:suppressLineNumbers/>
@@ -8747,9 +9019,9 @@
       <w:szCs w:val="24"/>
     </w:rPr>
   </w:style>
-  <w:style w:type="paragraph" w:styleId="ae">
+  <w:style w:type="paragraph" w:styleId="IndexHeading">
     <w:name w:val="index heading"/>
-    <w:basedOn w:val="a"/>
+    <w:basedOn w:val="Normal"/>
     <w:qFormat/>
     <w:pPr>
       <w:suppressLineNumbers/>
@@ -8758,9 +9030,9 @@
       <w:rFonts w:cs="Lucida Sans"/>
     </w:rPr>
   </w:style>
-  <w:style w:type="paragraph" w:styleId="af">
+  <w:style w:type="paragraph" w:styleId="ListParagraph">
     <w:name w:val="List Paragraph"/>
-    <w:basedOn w:val="a"/>
+    <w:basedOn w:val="Normal"/>
     <w:uiPriority w:val="34"/>
     <w:qFormat/>
     <w:rsid w:val="00833283"/>
@@ -8769,14 +9041,14 @@
       <w:contextualSpacing/>
     </w:pPr>
   </w:style>
-  <w:style w:type="paragraph" w:customStyle="1" w:styleId="af0">
+  <w:style w:type="paragraph" w:customStyle="1" w:styleId="a4">
     <w:name w:val="Верхний и нижний колонтитулы"/>
-    <w:basedOn w:val="a"/>
+    <w:basedOn w:val="Normal"/>
     <w:qFormat/>
   </w:style>
-  <w:style w:type="paragraph" w:styleId="af1">
+  <w:style w:type="paragraph" w:styleId="Header">
     <w:name w:val="header"/>
-    <w:basedOn w:val="a"/>
+    <w:basedOn w:val="Normal"/>
     <w:uiPriority w:val="99"/>
     <w:unhideWhenUsed/>
     <w:rsid w:val="005D5B85"/>
@@ -8788,9 +9060,9 @@
       <w:spacing w:after="0" w:line="240" w:lineRule="auto"/>
     </w:pPr>
   </w:style>
-  <w:style w:type="paragraph" w:styleId="af2">
+  <w:style w:type="paragraph" w:styleId="Footer">
     <w:name w:val="footer"/>
-    <w:basedOn w:val="a"/>
+    <w:basedOn w:val="Normal"/>
     <w:uiPriority w:val="99"/>
     <w:unhideWhenUsed/>
     <w:rsid w:val="005D5B85"/>
@@ -8802,9 +9074,9 @@
       <w:spacing w:after="0" w:line="240" w:lineRule="auto"/>
     </w:pPr>
   </w:style>
-  <w:style w:type="paragraph" w:styleId="af3">
+  <w:style w:type="paragraph" w:styleId="BalloonText">
     <w:name w:val="Balloon Text"/>
-    <w:basedOn w:val="a"/>
+    <w:basedOn w:val="Normal"/>
     <w:uiPriority w:val="99"/>
     <w:semiHidden/>
     <w:unhideWhenUsed/>
@@ -8819,9 +9091,9 @@
       <w:szCs w:val="16"/>
     </w:rPr>
   </w:style>
-  <w:style w:type="paragraph" w:styleId="HTML0">
+  <w:style w:type="paragraph" w:styleId="HTMLPreformatted">
     <w:name w:val="HTML Preformatted"/>
-    <w:basedOn w:val="a"/>
+    <w:basedOn w:val="Normal"/>
     <w:uiPriority w:val="99"/>
     <w:semiHidden/>
     <w:unhideWhenUsed/>
@@ -8855,10 +9127,10 @@
       <w:lang w:eastAsia="ru-RU"/>
     </w:rPr>
   </w:style>
-  <w:style w:type="paragraph" w:styleId="af4">
+  <w:style w:type="paragraph" w:styleId="IntenseQuote">
     <w:name w:val="Intense Quote"/>
-    <w:basedOn w:val="a"/>
-    <w:next w:val="a"/>
+    <w:basedOn w:val="Normal"/>
+    <w:next w:val="Normal"/>
     <w:uiPriority w:val="30"/>
     <w:qFormat/>
     <w:rsid w:val="00E469B4"/>
@@ -8877,9 +9149,9 @@
       <w:color w:val="4F81BD" w:themeColor="accent1"/>
     </w:rPr>
   </w:style>
-  <w:style w:type="table" w:styleId="af5">
+  <w:style w:type="table" w:styleId="TableGrid">
     <w:name w:val="Table Grid"/>
-    <w:basedOn w:val="a1"/>
+    <w:basedOn w:val="TableNormal"/>
     <w:uiPriority w:val="59"/>
     <w:rsid w:val="00F03FB7"/>
     <w:tblPr>
@@ -8893,10 +9165,10 @@
       </w:tblBorders>
     </w:tblPr>
   </w:style>
-  <w:style w:type="character" w:customStyle="1" w:styleId="30">
-    <w:name w:val="Заголовок 3 Знак"/>
-    <w:basedOn w:val="a0"/>
-    <w:link w:val="3"/>
+  <w:style w:type="character" w:customStyle="1" w:styleId="Heading3Char">
+    <w:name w:val="Heading 3 Char"/>
+    <w:basedOn w:val="DefaultParagraphFont"/>
+    <w:link w:val="Heading3"/>
     <w:uiPriority w:val="9"/>
     <w:rsid w:val="0008524A"/>
     <w:rPr>
@@ -9199,7 +9471,7 @@
 </file>
 
 <file path=customXml/itemProps1.xml><?xml version="1.0" encoding="utf-8"?>
-<ds:datastoreItem xmlns:ds="http://schemas.openxmlformats.org/officeDocument/2006/customXml" ds:itemID="{BBBA6B19-082B-4ED4-B571-F5E982D25B15}">
+<ds:datastoreItem xmlns:ds="http://schemas.openxmlformats.org/officeDocument/2006/customXml" ds:itemID="{B265A7E1-8AF9-45AF-B727-9868C76929B5}">
   <ds:schemaRefs>
     <ds:schemaRef ds:uri="http://schemas.openxmlformats.org/officeDocument/2006/bibliography"/>
   </ds:schemaRefs>

</xml_diff>